<commit_message>
Updated project with new files from surendra iot
</commit_message>
<xml_diff>
--- a/Baby monitoring.docx
+++ b/Baby monitoring.docx
@@ -23,304 +23,1894 @@
         </w:rPr>
         <w:t xml:space="preserve"> </w:t>
       </w:r>
-      <w:r>
+    </w:p>
+    <w:p>
+      <w:pPr>
         <w:rPr>
           <w:lang w:val="en-US"/>
         </w:rPr>
-        <w:t xml:space="preserve">to display in label </w:t>
-      </w:r>
-      <w:r>
+      </w:pPr>
+    </w:p>
+    <w:p>
+      <w:pPr>
+        <w:rPr>
+          <w:b/>
+          <w:bCs/>
+        </w:rPr>
+      </w:pPr>
+      <w:r>
+        <w:rPr>
+          <w:rFonts w:ascii="Segoe UI Emoji" w:hAnsi="Segoe UI Emoji" w:cs="Segoe UI Emoji"/>
+          <w:b/>
+          <w:bCs/>
+        </w:rPr>
+        <w:t>👶</w:t>
+      </w:r>
+      <w:r>
+        <w:rPr>
+          <w:b/>
+          <w:bCs/>
+        </w:rPr>
+        <w:t xml:space="preserve"> IoT Baby Monitoring System using ESP32 + Blynk + DHT22 + MPU6050 + Servo</w:t>
+      </w:r>
+    </w:p>
+    <w:p>
+      <w:pPr>
+        <w:rPr>
+          <w:b/>
+          <w:bCs/>
+        </w:rPr>
+      </w:pPr>
+      <w:r>
+        <w:rPr>
+          <w:rFonts w:ascii="Segoe UI Emoji" w:hAnsi="Segoe UI Emoji" w:cs="Segoe UI Emoji"/>
+          <w:b/>
+          <w:bCs/>
+        </w:rPr>
+        <w:t>✅</w:t>
+      </w:r>
+      <w:r>
+        <w:rPr>
+          <w:b/>
+          <w:bCs/>
+        </w:rPr>
+        <w:t xml:space="preserve"> What This System Does:</w:t>
+      </w:r>
+    </w:p>
+    <w:p>
+      <w:pPr>
+        <w:numPr>
+          <w:ilvl w:val="0"/>
+          <w:numId w:val="1"/>
+        </w:numPr>
+      </w:pPr>
+      <w:r>
+        <w:t xml:space="preserve">Monitors </w:t>
+      </w:r>
+      <w:r>
+        <w:rPr>
+          <w:b/>
+          <w:bCs/>
+        </w:rPr>
+        <w:t>temperature</w:t>
+      </w:r>
+      <w:r>
+        <w:t xml:space="preserve"> and </w:t>
+      </w:r>
+      <w:r>
+        <w:rPr>
+          <w:b/>
+          <w:bCs/>
+        </w:rPr>
+        <w:t>humidity</w:t>
+      </w:r>
+    </w:p>
+    <w:p>
+      <w:pPr>
+        <w:numPr>
+          <w:ilvl w:val="0"/>
+          <w:numId w:val="1"/>
+        </w:numPr>
+      </w:pPr>
+      <w:r>
+        <w:t xml:space="preserve">Detects </w:t>
+      </w:r>
+      <w:r>
+        <w:rPr>
+          <w:b/>
+          <w:bCs/>
+        </w:rPr>
+        <w:t>baby movement</w:t>
+      </w:r>
+    </w:p>
+    <w:p>
+      <w:pPr>
+        <w:numPr>
+          <w:ilvl w:val="0"/>
+          <w:numId w:val="1"/>
+        </w:numPr>
+      </w:pPr>
+      <w:r>
+        <w:t xml:space="preserve">Takes </w:t>
+      </w:r>
+      <w:r>
+        <w:rPr>
+          <w:b/>
+          <w:bCs/>
+        </w:rPr>
+        <w:t>baby cry input</w:t>
+      </w:r>
+      <w:r>
+        <w:t xml:space="preserve"> via Serial</w:t>
+      </w:r>
+    </w:p>
+    <w:p>
+      <w:pPr>
+        <w:numPr>
+          <w:ilvl w:val="0"/>
+          <w:numId w:val="1"/>
+        </w:numPr>
+      </w:pPr>
+      <w:r>
+        <w:t xml:space="preserve">Swings the </w:t>
+      </w:r>
+      <w:r>
+        <w:rPr>
+          <w:b/>
+          <w:bCs/>
+        </w:rPr>
+        <w:t>cradle</w:t>
+      </w:r>
+      <w:r>
+        <w:t xml:space="preserve"> using a </w:t>
+      </w:r>
+      <w:r>
+        <w:rPr>
+          <w:b/>
+          <w:bCs/>
+        </w:rPr>
+        <w:t>servo</w:t>
+      </w:r>
+      <w:r>
+        <w:t xml:space="preserve"> (on user input from Blynk)</w:t>
+      </w:r>
+    </w:p>
+    <w:p>
+      <w:pPr>
+        <w:numPr>
+          <w:ilvl w:val="0"/>
+          <w:numId w:val="1"/>
+        </w:numPr>
+      </w:pPr>
+      <w:r>
+        <w:t>Sends baby status ("Sleeping", "Crying", or "Baby Moving") to Blynk</w:t>
+      </w:r>
+    </w:p>
+    <w:p>
+      <w:r>
+        <w:pict>
+          <v:rect id="_x0000_i1067" style="width:0;height:1.5pt" o:hralign="center" o:hrstd="t" o:hr="t" fillcolor="#a0a0a0" stroked="f"/>
+        </w:pict>
+      </w:r>
+    </w:p>
+    <w:p>
+      <w:pPr>
+        <w:rPr>
+          <w:b/>
+          <w:bCs/>
+        </w:rPr>
+      </w:pPr>
+      <w:r>
+        <w:rPr>
+          <w:rFonts w:ascii="Segoe UI Emoji" w:hAnsi="Segoe UI Emoji" w:cs="Segoe UI Emoji"/>
+          <w:b/>
+          <w:bCs/>
+        </w:rPr>
+        <w:t>🔧</w:t>
+      </w:r>
+      <w:r>
+        <w:rPr>
+          <w:b/>
+          <w:bCs/>
+        </w:rPr>
+        <w:t xml:space="preserve"> STEP 1: Required Components</w:t>
+      </w:r>
+    </w:p>
+    <w:tbl>
+      <w:tblPr>
+        <w:tblW w:w="0" w:type="auto"/>
+        <w:tblCellSpacing w:w="15" w:type="dxa"/>
+        <w:tblCellMar>
+          <w:top w:w="15" w:type="dxa"/>
+          <w:left w:w="15" w:type="dxa"/>
+          <w:bottom w:w="15" w:type="dxa"/>
+          <w:right w:w="15" w:type="dxa"/>
+        </w:tblCellMar>
+        <w:tblLook w:val="04A0" w:firstRow="1" w:lastRow="0" w:firstColumn="1" w:lastColumn="0" w:noHBand="0" w:noVBand="1"/>
+      </w:tblPr>
+      <w:tblGrid>
+        <w:gridCol w:w="1709"/>
+        <w:gridCol w:w="1014"/>
+      </w:tblGrid>
+      <w:tr>
+        <w:trPr>
+          <w:tblHeader/>
+          <w:tblCellSpacing w:w="15" w:type="dxa"/>
+        </w:trPr>
+        <w:tc>
+          <w:tcPr>
+            <w:tcW w:w="0" w:type="auto"/>
+            <w:vAlign w:val="center"/>
+            <w:hideMark/>
+          </w:tcPr>
+          <w:p>
+            <w:pPr>
+              <w:rPr>
+                <w:b/>
+                <w:bCs/>
+              </w:rPr>
+            </w:pPr>
+            <w:r>
+              <w:rPr>
+                <w:b/>
+                <w:bCs/>
+              </w:rPr>
+              <w:t>Component</w:t>
+            </w:r>
+          </w:p>
+        </w:tc>
+        <w:tc>
+          <w:tcPr>
+            <w:tcW w:w="0" w:type="auto"/>
+            <w:vAlign w:val="center"/>
+            <w:hideMark/>
+          </w:tcPr>
+          <w:p>
+            <w:pPr>
+              <w:rPr>
+                <w:b/>
+                <w:bCs/>
+              </w:rPr>
+            </w:pPr>
+            <w:r>
+              <w:rPr>
+                <w:b/>
+                <w:bCs/>
+              </w:rPr>
+              <w:t>Quantity</w:t>
+            </w:r>
+          </w:p>
+        </w:tc>
+      </w:tr>
+      <w:tr>
+        <w:trPr>
+          <w:tblCellSpacing w:w="15" w:type="dxa"/>
+        </w:trPr>
+        <w:tc>
+          <w:tcPr>
+            <w:tcW w:w="0" w:type="auto"/>
+            <w:vAlign w:val="center"/>
+            <w:hideMark/>
+          </w:tcPr>
+          <w:p>
+            <w:r>
+              <w:t>ESP32</w:t>
+            </w:r>
+          </w:p>
+        </w:tc>
+        <w:tc>
+          <w:tcPr>
+            <w:tcW w:w="0" w:type="auto"/>
+            <w:vAlign w:val="center"/>
+            <w:hideMark/>
+          </w:tcPr>
+          <w:p>
+            <w:r>
+              <w:t>1</w:t>
+            </w:r>
+          </w:p>
+        </w:tc>
+      </w:tr>
+      <w:tr>
+        <w:trPr>
+          <w:tblCellSpacing w:w="15" w:type="dxa"/>
+        </w:trPr>
+        <w:tc>
+          <w:tcPr>
+            <w:tcW w:w="0" w:type="auto"/>
+            <w:vAlign w:val="center"/>
+            <w:hideMark/>
+          </w:tcPr>
+          <w:p>
+            <w:r>
+              <w:t>DHT22 Sensor</w:t>
+            </w:r>
+          </w:p>
+        </w:tc>
+        <w:tc>
+          <w:tcPr>
+            <w:tcW w:w="0" w:type="auto"/>
+            <w:vAlign w:val="center"/>
+            <w:hideMark/>
+          </w:tcPr>
+          <w:p>
+            <w:r>
+              <w:t>1</w:t>
+            </w:r>
+          </w:p>
+        </w:tc>
+      </w:tr>
+      <w:tr>
+        <w:trPr>
+          <w:tblCellSpacing w:w="15" w:type="dxa"/>
+        </w:trPr>
+        <w:tc>
+          <w:tcPr>
+            <w:tcW w:w="0" w:type="auto"/>
+            <w:vAlign w:val="center"/>
+            <w:hideMark/>
+          </w:tcPr>
+          <w:p>
+            <w:r>
+              <w:t>MPU6050 Module</w:t>
+            </w:r>
+          </w:p>
+        </w:tc>
+        <w:tc>
+          <w:tcPr>
+            <w:tcW w:w="0" w:type="auto"/>
+            <w:vAlign w:val="center"/>
+            <w:hideMark/>
+          </w:tcPr>
+          <w:p>
+            <w:r>
+              <w:t>1</w:t>
+            </w:r>
+          </w:p>
+        </w:tc>
+      </w:tr>
+      <w:tr>
+        <w:trPr>
+          <w:tblCellSpacing w:w="15" w:type="dxa"/>
+        </w:trPr>
+        <w:tc>
+          <w:tcPr>
+            <w:tcW w:w="0" w:type="auto"/>
+            <w:vAlign w:val="center"/>
+            <w:hideMark/>
+          </w:tcPr>
+          <w:p>
+            <w:r>
+              <w:t>Servo Motor</w:t>
+            </w:r>
+          </w:p>
+        </w:tc>
+        <w:tc>
+          <w:tcPr>
+            <w:tcW w:w="0" w:type="auto"/>
+            <w:vAlign w:val="center"/>
+            <w:hideMark/>
+          </w:tcPr>
+          <w:p>
+            <w:r>
+              <w:t>1</w:t>
+            </w:r>
+          </w:p>
+        </w:tc>
+      </w:tr>
+      <w:tr>
+        <w:trPr>
+          <w:tblCellSpacing w:w="15" w:type="dxa"/>
+        </w:trPr>
+        <w:tc>
+          <w:tcPr>
+            <w:tcW w:w="0" w:type="auto"/>
+            <w:vAlign w:val="center"/>
+            <w:hideMark/>
+          </w:tcPr>
+          <w:p>
+            <w:r>
+              <w:t>Jumper Wires</w:t>
+            </w:r>
+          </w:p>
+        </w:tc>
+        <w:tc>
+          <w:tcPr>
+            <w:tcW w:w="0" w:type="auto"/>
+            <w:vAlign w:val="center"/>
+            <w:hideMark/>
+          </w:tcPr>
+          <w:p>
+            <w:r>
+              <w:t>As needed</w:t>
+            </w:r>
+          </w:p>
+        </w:tc>
+      </w:tr>
+      <w:tr>
+        <w:trPr>
+          <w:tblCellSpacing w:w="15" w:type="dxa"/>
+        </w:trPr>
+        <w:tc>
+          <w:tcPr>
+            <w:tcW w:w="0" w:type="auto"/>
+            <w:vAlign w:val="center"/>
+            <w:hideMark/>
+          </w:tcPr>
+          <w:p>
+            <w:r>
+              <w:t>Breadboard</w:t>
+            </w:r>
+          </w:p>
+        </w:tc>
+        <w:tc>
+          <w:tcPr>
+            <w:tcW w:w="0" w:type="auto"/>
+            <w:vAlign w:val="center"/>
+            <w:hideMark/>
+          </w:tcPr>
+          <w:p>
+            <w:r>
+              <w:t>Optional</w:t>
+            </w:r>
+          </w:p>
+        </w:tc>
+      </w:tr>
+    </w:tbl>
+    <w:p>
+      <w:r>
+        <w:pict>
+          <v:rect id="_x0000_i1068" style="width:0;height:1.5pt" o:hralign="center" o:hrstd="t" o:hr="t" fillcolor="#a0a0a0" stroked="f"/>
+        </w:pict>
+      </w:r>
+    </w:p>
+    <w:p>
+      <w:pPr>
+        <w:rPr>
+          <w:b/>
+          <w:bCs/>
+        </w:rPr>
+      </w:pPr>
+      <w:r>
+        <w:rPr>
+          <w:rFonts w:ascii="Segoe UI Emoji" w:hAnsi="Segoe UI Emoji" w:cs="Segoe UI Emoji"/>
+          <w:b/>
+          <w:bCs/>
+        </w:rPr>
+        <w:t>🧠</w:t>
+      </w:r>
+      <w:r>
+        <w:rPr>
+          <w:b/>
+          <w:bCs/>
+        </w:rPr>
+        <w:t xml:space="preserve"> STEP 2: Circuit Connections</w:t>
+      </w:r>
+    </w:p>
+    <w:tbl>
+      <w:tblPr>
+        <w:tblW w:w="0" w:type="auto"/>
+        <w:tblCellSpacing w:w="15" w:type="dxa"/>
+        <w:tblCellMar>
+          <w:top w:w="15" w:type="dxa"/>
+          <w:left w:w="15" w:type="dxa"/>
+          <w:bottom w:w="15" w:type="dxa"/>
+          <w:right w:w="15" w:type="dxa"/>
+        </w:tblCellMar>
+        <w:tblLook w:val="04A0" w:firstRow="1" w:lastRow="0" w:firstColumn="1" w:lastColumn="0" w:noHBand="0" w:noVBand="1"/>
+      </w:tblPr>
+      <w:tblGrid>
+        <w:gridCol w:w="1430"/>
+        <w:gridCol w:w="2585"/>
+      </w:tblGrid>
+      <w:tr>
+        <w:trPr>
+          <w:tblHeader/>
+          <w:tblCellSpacing w:w="15" w:type="dxa"/>
+        </w:trPr>
+        <w:tc>
+          <w:tcPr>
+            <w:tcW w:w="0" w:type="auto"/>
+            <w:vAlign w:val="center"/>
+            <w:hideMark/>
+          </w:tcPr>
+          <w:p>
+            <w:pPr>
+              <w:rPr>
+                <w:b/>
+                <w:bCs/>
+              </w:rPr>
+            </w:pPr>
+            <w:r>
+              <w:rPr>
+                <w:b/>
+                <w:bCs/>
+              </w:rPr>
+              <w:t>Module</w:t>
+            </w:r>
+          </w:p>
+        </w:tc>
+        <w:tc>
+          <w:tcPr>
+            <w:tcW w:w="0" w:type="auto"/>
+            <w:vAlign w:val="center"/>
+            <w:hideMark/>
+          </w:tcPr>
+          <w:p>
+            <w:pPr>
+              <w:rPr>
+                <w:b/>
+                <w:bCs/>
+              </w:rPr>
+            </w:pPr>
+            <w:r>
+              <w:rPr>
+                <w:b/>
+                <w:bCs/>
+              </w:rPr>
+              <w:t>Pin on ESP32</w:t>
+            </w:r>
+          </w:p>
+        </w:tc>
+      </w:tr>
+      <w:tr>
+        <w:trPr>
+          <w:tblCellSpacing w:w="15" w:type="dxa"/>
+        </w:trPr>
+        <w:tc>
+          <w:tcPr>
+            <w:tcW w:w="0" w:type="auto"/>
+            <w:vAlign w:val="center"/>
+            <w:hideMark/>
+          </w:tcPr>
+          <w:p>
+            <w:r>
+              <w:t>DHT22 VCC</w:t>
+            </w:r>
+          </w:p>
+        </w:tc>
+        <w:tc>
+          <w:tcPr>
+            <w:tcW w:w="0" w:type="auto"/>
+            <w:vAlign w:val="center"/>
+            <w:hideMark/>
+          </w:tcPr>
+          <w:p>
+            <w:r>
+              <w:t>3.3V</w:t>
+            </w:r>
+          </w:p>
+        </w:tc>
+      </w:tr>
+      <w:tr>
+        <w:trPr>
+          <w:tblCellSpacing w:w="15" w:type="dxa"/>
+        </w:trPr>
+        <w:tc>
+          <w:tcPr>
+            <w:tcW w:w="0" w:type="auto"/>
+            <w:vAlign w:val="center"/>
+            <w:hideMark/>
+          </w:tcPr>
+          <w:p>
+            <w:r>
+              <w:t>DHT22 GND</w:t>
+            </w:r>
+          </w:p>
+        </w:tc>
+        <w:tc>
+          <w:tcPr>
+            <w:tcW w:w="0" w:type="auto"/>
+            <w:vAlign w:val="center"/>
+            <w:hideMark/>
+          </w:tcPr>
+          <w:p>
+            <w:r>
+              <w:t>GND</w:t>
+            </w:r>
+          </w:p>
+        </w:tc>
+      </w:tr>
+      <w:tr>
+        <w:trPr>
+          <w:tblCellSpacing w:w="15" w:type="dxa"/>
+        </w:trPr>
+        <w:tc>
+          <w:tcPr>
+            <w:tcW w:w="0" w:type="auto"/>
+            <w:vAlign w:val="center"/>
+            <w:hideMark/>
+          </w:tcPr>
+          <w:p>
+            <w:r>
+              <w:t>DHT22 DATA</w:t>
+            </w:r>
+          </w:p>
+        </w:tc>
+        <w:tc>
+          <w:tcPr>
+            <w:tcW w:w="0" w:type="auto"/>
+            <w:vAlign w:val="center"/>
+            <w:hideMark/>
+          </w:tcPr>
+          <w:p>
+            <w:r>
+              <w:t>GPIO 21</w:t>
+            </w:r>
+          </w:p>
+        </w:tc>
+      </w:tr>
+      <w:tr>
+        <w:trPr>
+          <w:tblCellSpacing w:w="15" w:type="dxa"/>
+        </w:trPr>
+        <w:tc>
+          <w:tcPr>
+            <w:tcW w:w="0" w:type="auto"/>
+            <w:vAlign w:val="center"/>
+            <w:hideMark/>
+          </w:tcPr>
+          <w:p>
+            <w:r>
+              <w:t>MPU6050 VCC</w:t>
+            </w:r>
+          </w:p>
+        </w:tc>
+        <w:tc>
+          <w:tcPr>
+            <w:tcW w:w="0" w:type="auto"/>
+            <w:vAlign w:val="center"/>
+            <w:hideMark/>
+          </w:tcPr>
+          <w:p>
+            <w:r>
+              <w:t>3.3V</w:t>
+            </w:r>
+          </w:p>
+        </w:tc>
+      </w:tr>
+      <w:tr>
+        <w:trPr>
+          <w:tblCellSpacing w:w="15" w:type="dxa"/>
+        </w:trPr>
+        <w:tc>
+          <w:tcPr>
+            <w:tcW w:w="0" w:type="auto"/>
+            <w:vAlign w:val="center"/>
+            <w:hideMark/>
+          </w:tcPr>
+          <w:p>
+            <w:r>
+              <w:t>MPU6050 GND</w:t>
+            </w:r>
+          </w:p>
+        </w:tc>
+        <w:tc>
+          <w:tcPr>
+            <w:tcW w:w="0" w:type="auto"/>
+            <w:vAlign w:val="center"/>
+            <w:hideMark/>
+          </w:tcPr>
+          <w:p>
+            <w:r>
+              <w:t>GND</w:t>
+            </w:r>
+          </w:p>
+        </w:tc>
+      </w:tr>
+      <w:tr>
+        <w:trPr>
+          <w:tblCellSpacing w:w="15" w:type="dxa"/>
+        </w:trPr>
+        <w:tc>
+          <w:tcPr>
+            <w:tcW w:w="0" w:type="auto"/>
+            <w:vAlign w:val="center"/>
+            <w:hideMark/>
+          </w:tcPr>
+          <w:p>
+            <w:r>
+              <w:t>MPU6050 SDA</w:t>
+            </w:r>
+          </w:p>
+        </w:tc>
+        <w:tc>
+          <w:tcPr>
+            <w:tcW w:w="0" w:type="auto"/>
+            <w:vAlign w:val="center"/>
+            <w:hideMark/>
+          </w:tcPr>
+          <w:p>
+            <w:r>
+              <w:t>GPIO 21</w:t>
+            </w:r>
+          </w:p>
+        </w:tc>
+      </w:tr>
+      <w:tr>
+        <w:trPr>
+          <w:tblCellSpacing w:w="15" w:type="dxa"/>
+        </w:trPr>
+        <w:tc>
+          <w:tcPr>
+            <w:tcW w:w="0" w:type="auto"/>
+            <w:vAlign w:val="center"/>
+            <w:hideMark/>
+          </w:tcPr>
+          <w:p>
+            <w:r>
+              <w:t>MPU6050 SCL</w:t>
+            </w:r>
+          </w:p>
+        </w:tc>
+        <w:tc>
+          <w:tcPr>
+            <w:tcW w:w="0" w:type="auto"/>
+            <w:vAlign w:val="center"/>
+            <w:hideMark/>
+          </w:tcPr>
+          <w:p>
+            <w:r>
+              <w:t>GPIO 22</w:t>
+            </w:r>
+          </w:p>
+        </w:tc>
+      </w:tr>
+      <w:tr>
+        <w:trPr>
+          <w:tblCellSpacing w:w="15" w:type="dxa"/>
+        </w:trPr>
+        <w:tc>
+          <w:tcPr>
+            <w:tcW w:w="0" w:type="auto"/>
+            <w:vAlign w:val="center"/>
+            <w:hideMark/>
+          </w:tcPr>
+          <w:p>
+            <w:r>
+              <w:t>Servo Signal</w:t>
+            </w:r>
+          </w:p>
+        </w:tc>
+        <w:tc>
+          <w:tcPr>
+            <w:tcW w:w="0" w:type="auto"/>
+            <w:vAlign w:val="center"/>
+            <w:hideMark/>
+          </w:tcPr>
+          <w:p>
+            <w:r>
+              <w:t>GPIO 15</w:t>
+            </w:r>
+          </w:p>
+        </w:tc>
+      </w:tr>
+      <w:tr>
+        <w:trPr>
+          <w:tblCellSpacing w:w="15" w:type="dxa"/>
+        </w:trPr>
+        <w:tc>
+          <w:tcPr>
+            <w:tcW w:w="0" w:type="auto"/>
+            <w:vAlign w:val="center"/>
+            <w:hideMark/>
+          </w:tcPr>
+          <w:p>
+            <w:r>
+              <w:t>Servo VCC</w:t>
+            </w:r>
+          </w:p>
+        </w:tc>
+        <w:tc>
+          <w:tcPr>
+            <w:tcW w:w="0" w:type="auto"/>
+            <w:vAlign w:val="center"/>
+            <w:hideMark/>
+          </w:tcPr>
+          <w:p>
+            <w:r>
+              <w:t>External 5V (recommended)</w:t>
+            </w:r>
+          </w:p>
+        </w:tc>
+      </w:tr>
+      <w:tr>
+        <w:trPr>
+          <w:tblCellSpacing w:w="15" w:type="dxa"/>
+        </w:trPr>
+        <w:tc>
+          <w:tcPr>
+            <w:tcW w:w="0" w:type="auto"/>
+            <w:vAlign w:val="center"/>
+            <w:hideMark/>
+          </w:tcPr>
+          <w:p>
+            <w:r>
+              <w:t>Servo GND</w:t>
+            </w:r>
+          </w:p>
+        </w:tc>
+        <w:tc>
+          <w:tcPr>
+            <w:tcW w:w="0" w:type="auto"/>
+            <w:vAlign w:val="center"/>
+            <w:hideMark/>
+          </w:tcPr>
+          <w:p>
+            <w:r>
+              <w:t>GND</w:t>
+            </w:r>
+          </w:p>
+        </w:tc>
+      </w:tr>
+    </w:tbl>
+    <w:p>
+      <w:r>
+        <w:pict>
+          <v:rect id="_x0000_i1069" style="width:0;height:1.5pt" o:hralign="center" o:hrstd="t" o:hr="t" fillcolor="#a0a0a0" stroked="f"/>
+        </w:pict>
+      </w:r>
+    </w:p>
+    <w:p>
+      <w:pPr>
+        <w:rPr>
+          <w:b/>
+          <w:bCs/>
+        </w:rPr>
+      </w:pPr>
+      <w:r>
+        <w:rPr>
+          <w:rFonts w:ascii="Segoe UI Emoji" w:hAnsi="Segoe UI Emoji" w:cs="Segoe UI Emoji"/>
+          <w:b/>
+          <w:bCs/>
+        </w:rPr>
+        <w:t>📲</w:t>
+      </w:r>
+      <w:r>
+        <w:rPr>
+          <w:b/>
+          <w:bCs/>
+        </w:rPr>
+        <w:t xml:space="preserve"> STEP 3: Blynk Cloud Setup</w:t>
+      </w:r>
+    </w:p>
+    <w:p>
+      <w:pPr>
+        <w:numPr>
+          <w:ilvl w:val="0"/>
+          <w:numId w:val="2"/>
+        </w:numPr>
+      </w:pPr>
+      <w:r>
+        <w:rPr>
+          <w:b/>
+          <w:bCs/>
+        </w:rPr>
+        <w:t>Go to</w:t>
+      </w:r>
+      <w:r>
+        <w:t xml:space="preserve"> </w:t>
+      </w:r>
+      <w:hyperlink r:id="rId5" w:tgtFrame="_new" w:history="1">
+        <w:r>
+          <w:rPr>
+            <w:rStyle w:val="Hyperlink"/>
+          </w:rPr>
+          <w:t>https://blynk.cloud</w:t>
+        </w:r>
+      </w:hyperlink>
+    </w:p>
+    <w:p>
+      <w:pPr>
+        <w:numPr>
+          <w:ilvl w:val="0"/>
+          <w:numId w:val="2"/>
+        </w:numPr>
+      </w:pPr>
+      <w:r>
+        <w:t xml:space="preserve">Login and click </w:t>
+      </w:r>
+      <w:r>
+        <w:rPr>
+          <w:b/>
+          <w:bCs/>
+        </w:rPr>
+        <w:t>“Templates” → “+ New Template”</w:t>
+      </w:r>
+    </w:p>
+    <w:p>
+      <w:pPr>
+        <w:numPr>
+          <w:ilvl w:val="1"/>
+          <w:numId w:val="2"/>
+        </w:numPr>
+      </w:pPr>
+      <w:r>
+        <w:t>Name: baby care</w:t>
+      </w:r>
+    </w:p>
+    <w:p>
+      <w:pPr>
+        <w:numPr>
+          <w:ilvl w:val="1"/>
+          <w:numId w:val="2"/>
+        </w:numPr>
+      </w:pPr>
+      <w:r>
+        <w:t>Hardware: ESP32</w:t>
+      </w:r>
+    </w:p>
+    <w:p>
+      <w:pPr>
+        <w:numPr>
+          <w:ilvl w:val="1"/>
+          <w:numId w:val="2"/>
+        </w:numPr>
+      </w:pPr>
+      <w:r>
+        <w:t xml:space="preserve">Connection: </w:t>
+      </w:r>
+      <w:proofErr w:type="spellStart"/>
+      <w:r>
+        <w:t>WiFi</w:t>
+      </w:r>
+      <w:proofErr w:type="spellEnd"/>
+    </w:p>
+    <w:p>
+      <w:pPr>
+        <w:numPr>
+          <w:ilvl w:val="0"/>
+          <w:numId w:val="2"/>
+        </w:numPr>
+      </w:pPr>
+      <w:r>
+        <w:t xml:space="preserve">Click </w:t>
+      </w:r>
+      <w:r>
+        <w:rPr>
+          <w:b/>
+          <w:bCs/>
+        </w:rPr>
+        <w:t>“</w:t>
+      </w:r>
+      <w:proofErr w:type="spellStart"/>
+      <w:r>
+        <w:rPr>
+          <w:b/>
+          <w:bCs/>
+        </w:rPr>
+        <w:t>Datastreams</w:t>
+      </w:r>
+      <w:proofErr w:type="spellEnd"/>
+      <w:r>
+        <w:rPr>
+          <w:b/>
+          <w:bCs/>
+        </w:rPr>
+        <w:t>”</w:t>
+      </w:r>
+      <w:r>
+        <w:t xml:space="preserve"> and add:</w:t>
+      </w:r>
+    </w:p>
+    <w:tbl>
+      <w:tblPr>
+        <w:tblW w:w="0" w:type="auto"/>
+        <w:tblCellSpacing w:w="15" w:type="dxa"/>
+        <w:tblCellMar>
+          <w:top w:w="15" w:type="dxa"/>
+          <w:left w:w="15" w:type="dxa"/>
+          <w:bottom w:w="15" w:type="dxa"/>
+          <w:right w:w="15" w:type="dxa"/>
+        </w:tblCellMar>
+        <w:tblLook w:val="04A0" w:firstRow="1" w:lastRow="0" w:firstColumn="1" w:lastColumn="0" w:noHBand="0" w:noVBand="1"/>
+      </w:tblPr>
+      <w:tblGrid>
+        <w:gridCol w:w="1732"/>
+        <w:gridCol w:w="703"/>
+        <w:gridCol w:w="1034"/>
+      </w:tblGrid>
+      <w:tr>
+        <w:trPr>
+          <w:tblHeader/>
+          <w:tblCellSpacing w:w="15" w:type="dxa"/>
+        </w:trPr>
+        <w:tc>
+          <w:tcPr>
+            <w:tcW w:w="0" w:type="auto"/>
+            <w:vAlign w:val="center"/>
+            <w:hideMark/>
+          </w:tcPr>
+          <w:p>
+            <w:pPr>
+              <w:rPr>
+                <w:b/>
+                <w:bCs/>
+              </w:rPr>
+            </w:pPr>
+            <w:proofErr w:type="spellStart"/>
+            <w:r>
+              <w:rPr>
+                <w:b/>
+                <w:bCs/>
+              </w:rPr>
+              <w:t>Datastream</w:t>
+            </w:r>
+            <w:proofErr w:type="spellEnd"/>
+            <w:r>
+              <w:rPr>
+                <w:b/>
+                <w:bCs/>
+              </w:rPr>
+              <w:t xml:space="preserve"> Name</w:t>
+            </w:r>
+          </w:p>
+        </w:tc>
+        <w:tc>
+          <w:tcPr>
+            <w:tcW w:w="0" w:type="auto"/>
+            <w:vAlign w:val="center"/>
+            <w:hideMark/>
+          </w:tcPr>
+          <w:p>
+            <w:pPr>
+              <w:rPr>
+                <w:b/>
+                <w:bCs/>
+              </w:rPr>
+            </w:pPr>
+            <w:r>
+              <w:rPr>
+                <w:b/>
+                <w:bCs/>
+              </w:rPr>
+              <w:t>Type</w:t>
+            </w:r>
+          </w:p>
+        </w:tc>
+        <w:tc>
+          <w:tcPr>
+            <w:tcW w:w="0" w:type="auto"/>
+            <w:vAlign w:val="center"/>
+            <w:hideMark/>
+          </w:tcPr>
+          <w:p>
+            <w:pPr>
+              <w:rPr>
+                <w:b/>
+                <w:bCs/>
+              </w:rPr>
+            </w:pPr>
+            <w:r>
+              <w:rPr>
+                <w:b/>
+                <w:bCs/>
+              </w:rPr>
+              <w:t>Virtual Pin</w:t>
+            </w:r>
+          </w:p>
+        </w:tc>
+      </w:tr>
+      <w:tr>
+        <w:trPr>
+          <w:tblCellSpacing w:w="15" w:type="dxa"/>
+        </w:trPr>
+        <w:tc>
+          <w:tcPr>
+            <w:tcW w:w="0" w:type="auto"/>
+            <w:vAlign w:val="center"/>
+            <w:hideMark/>
+          </w:tcPr>
+          <w:p>
+            <w:r>
+              <w:t>Temperature</w:t>
+            </w:r>
+          </w:p>
+        </w:tc>
+        <w:tc>
+          <w:tcPr>
+            <w:tcW w:w="0" w:type="auto"/>
+            <w:vAlign w:val="center"/>
+            <w:hideMark/>
+          </w:tcPr>
+          <w:p>
+            <w:r>
+              <w:t>Double</w:t>
+            </w:r>
+          </w:p>
+        </w:tc>
+        <w:tc>
+          <w:tcPr>
+            <w:tcW w:w="0" w:type="auto"/>
+            <w:vAlign w:val="center"/>
+            <w:hideMark/>
+          </w:tcPr>
+          <w:p>
+            <w:r>
+              <w:t>V1</w:t>
+            </w:r>
+          </w:p>
+        </w:tc>
+      </w:tr>
+      <w:tr>
+        <w:trPr>
+          <w:tblCellSpacing w:w="15" w:type="dxa"/>
+        </w:trPr>
+        <w:tc>
+          <w:tcPr>
+            <w:tcW w:w="0" w:type="auto"/>
+            <w:vAlign w:val="center"/>
+            <w:hideMark/>
+          </w:tcPr>
+          <w:p>
+            <w:r>
+              <w:t>Humidity</w:t>
+            </w:r>
+          </w:p>
+        </w:tc>
+        <w:tc>
+          <w:tcPr>
+            <w:tcW w:w="0" w:type="auto"/>
+            <w:vAlign w:val="center"/>
+            <w:hideMark/>
+          </w:tcPr>
+          <w:p>
+            <w:r>
+              <w:t>Double</w:t>
+            </w:r>
+          </w:p>
+        </w:tc>
+        <w:tc>
+          <w:tcPr>
+            <w:tcW w:w="0" w:type="auto"/>
+            <w:vAlign w:val="center"/>
+            <w:hideMark/>
+          </w:tcPr>
+          <w:p>
+            <w:r>
+              <w:t>V0</w:t>
+            </w:r>
+          </w:p>
+        </w:tc>
+      </w:tr>
+      <w:tr>
+        <w:trPr>
+          <w:tblCellSpacing w:w="15" w:type="dxa"/>
+        </w:trPr>
+        <w:tc>
+          <w:tcPr>
+            <w:tcW w:w="0" w:type="auto"/>
+            <w:vAlign w:val="center"/>
+            <w:hideMark/>
+          </w:tcPr>
+          <w:p>
+            <w:r>
+              <w:t>Baby Status</w:t>
+            </w:r>
+          </w:p>
+        </w:tc>
+        <w:tc>
+          <w:tcPr>
+            <w:tcW w:w="0" w:type="auto"/>
+            <w:vAlign w:val="center"/>
+            <w:hideMark/>
+          </w:tcPr>
+          <w:p>
+            <w:r>
+              <w:t>String</w:t>
+            </w:r>
+          </w:p>
+        </w:tc>
+        <w:tc>
+          <w:tcPr>
+            <w:tcW w:w="0" w:type="auto"/>
+            <w:vAlign w:val="center"/>
+            <w:hideMark/>
+          </w:tcPr>
+          <w:p>
+            <w:r>
+              <w:t>V2</w:t>
+            </w:r>
+          </w:p>
+        </w:tc>
+      </w:tr>
+      <w:tr>
+        <w:trPr>
+          <w:tblCellSpacing w:w="15" w:type="dxa"/>
+        </w:trPr>
+        <w:tc>
+          <w:tcPr>
+            <w:tcW w:w="0" w:type="auto"/>
+            <w:vAlign w:val="center"/>
+            <w:hideMark/>
+          </w:tcPr>
+          <w:p>
+            <w:r>
+              <w:t>Cradle Switch</w:t>
+            </w:r>
+          </w:p>
+        </w:tc>
+        <w:tc>
+          <w:tcPr>
+            <w:tcW w:w="0" w:type="auto"/>
+            <w:vAlign w:val="center"/>
+            <w:hideMark/>
+          </w:tcPr>
+          <w:p>
+            <w:r>
+              <w:t>Integer</w:t>
+            </w:r>
+          </w:p>
+        </w:tc>
+        <w:tc>
+          <w:tcPr>
+            <w:tcW w:w="0" w:type="auto"/>
+            <w:vAlign w:val="center"/>
+            <w:hideMark/>
+          </w:tcPr>
+          <w:p>
+            <w:r>
+              <w:t>V6</w:t>
+            </w:r>
+          </w:p>
+        </w:tc>
+      </w:tr>
+    </w:tbl>
+    <w:p>
+      <w:pPr>
+        <w:ind w:left="360"/>
+      </w:pPr>
+    </w:p>
+    <w:p>
+      <w:pPr>
+        <w:numPr>
+          <w:ilvl w:val="0"/>
+          <w:numId w:val="3"/>
+        </w:numPr>
+      </w:pPr>
+      <w:r>
+        <w:lastRenderedPageBreak/>
+        <w:t>Copy your:</w:t>
+      </w:r>
+    </w:p>
+    <w:p>
+      <w:pPr>
+        <w:numPr>
+          <w:ilvl w:val="1"/>
+          <w:numId w:val="3"/>
+        </w:numPr>
+      </w:pPr>
+      <w:r>
+        <w:t>BLYNK_TEMPLATE_ID</w:t>
+      </w:r>
+    </w:p>
+    <w:p>
+      <w:pPr>
+        <w:numPr>
+          <w:ilvl w:val="1"/>
+          <w:numId w:val="3"/>
+        </w:numPr>
+      </w:pPr>
+      <w:r>
+        <w:t>BLYNK_TEMPLATE_NAME</w:t>
+      </w:r>
+    </w:p>
+    <w:p>
+      <w:pPr>
+        <w:numPr>
+          <w:ilvl w:val="1"/>
+          <w:numId w:val="3"/>
+        </w:numPr>
+      </w:pPr>
+      <w:r>
+        <w:t>BLYNK_AUTH_TOKEN</w:t>
+      </w:r>
+    </w:p>
+    <w:p>
+      <w:r>
+        <w:pict>
+          <v:rect id="_x0000_i1070" style="width:0;height:1.5pt" o:hralign="center" o:hrstd="t" o:hr="t" fillcolor="#a0a0a0" stroked="f"/>
+        </w:pict>
+      </w:r>
+    </w:p>
+    <w:p>
+      <w:pPr>
+        <w:rPr>
+          <w:b/>
+          <w:bCs/>
+        </w:rPr>
+      </w:pPr>
+      <w:r>
+        <w:rPr>
+          <w:rFonts w:ascii="Segoe UI Emoji" w:hAnsi="Segoe UI Emoji" w:cs="Segoe UI Emoji"/>
+          <w:b/>
+          <w:bCs/>
+        </w:rPr>
+        <w:t>📱</w:t>
+      </w:r>
+      <w:r>
+        <w:rPr>
+          <w:b/>
+          <w:bCs/>
+        </w:rPr>
+        <w:t xml:space="preserve"> STEP 4: Blynk App Setup (Mobile)</w:t>
+      </w:r>
+    </w:p>
+    <w:p>
+      <w:pPr>
+        <w:numPr>
+          <w:ilvl w:val="0"/>
+          <w:numId w:val="4"/>
+        </w:numPr>
+      </w:pPr>
+      <w:r>
+        <w:t xml:space="preserve">Download the </w:t>
+      </w:r>
+      <w:r>
+        <w:rPr>
+          <w:b/>
+          <w:bCs/>
+        </w:rPr>
+        <w:t>Blynk IoT App</w:t>
+      </w:r>
+      <w:r>
+        <w:t xml:space="preserve"> from Play Store or App Store.</w:t>
+      </w:r>
+    </w:p>
+    <w:p>
+      <w:pPr>
+        <w:numPr>
+          <w:ilvl w:val="0"/>
+          <w:numId w:val="4"/>
+        </w:numPr>
+      </w:pPr>
+      <w:r>
+        <w:t>Log in → Your device will auto-appear.</w:t>
+      </w:r>
+    </w:p>
+    <w:p>
+      <w:pPr>
+        <w:numPr>
+          <w:ilvl w:val="0"/>
+          <w:numId w:val="4"/>
+        </w:numPr>
+      </w:pPr>
+      <w:r>
+        <w:t xml:space="preserve">Click device → tap </w:t>
+      </w:r>
+      <w:r>
+        <w:rPr>
+          <w:b/>
+          <w:bCs/>
+        </w:rPr>
+        <w:t>Edit icon</w:t>
+      </w:r>
+      <w:r>
+        <w:t>.</w:t>
+      </w:r>
+    </w:p>
+    <w:p>
+      <w:pPr>
+        <w:numPr>
+          <w:ilvl w:val="0"/>
+          <w:numId w:val="4"/>
+        </w:numPr>
+      </w:pPr>
+      <w:r>
+        <w:t>Add 3 widgets:</w:t>
+      </w:r>
+    </w:p>
+    <w:p>
+      <w:pPr>
+        <w:numPr>
+          <w:ilvl w:val="1"/>
+          <w:numId w:val="4"/>
+        </w:numPr>
+      </w:pPr>
+      <w:r>
+        <w:rPr>
+          <w:b/>
+          <w:bCs/>
+        </w:rPr>
+        <w:t>Label (V0)</w:t>
+      </w:r>
+      <w:r>
+        <w:t xml:space="preserve"> → Humidity</w:t>
+      </w:r>
+    </w:p>
+    <w:p>
+      <w:pPr>
+        <w:numPr>
+          <w:ilvl w:val="1"/>
+          <w:numId w:val="4"/>
+        </w:numPr>
+      </w:pPr>
+      <w:r>
+        <w:rPr>
+          <w:b/>
+          <w:bCs/>
+        </w:rPr>
+        <w:t>Label (V1)</w:t>
+      </w:r>
+      <w:r>
+        <w:t xml:space="preserve"> → Temperature</w:t>
+      </w:r>
+    </w:p>
+    <w:p>
+      <w:pPr>
+        <w:numPr>
+          <w:ilvl w:val="1"/>
+          <w:numId w:val="4"/>
+        </w:numPr>
+      </w:pPr>
+      <w:r>
+        <w:rPr>
+          <w:b/>
+          <w:bCs/>
+        </w:rPr>
+        <w:t>Label (V2)</w:t>
+      </w:r>
+      <w:r>
+        <w:t xml:space="preserve"> → Baby Status</w:t>
+      </w:r>
+    </w:p>
+    <w:p>
+      <w:pPr>
+        <w:numPr>
+          <w:ilvl w:val="1"/>
+          <w:numId w:val="4"/>
+        </w:numPr>
+      </w:pPr>
+      <w:r>
+        <w:rPr>
+          <w:b/>
+          <w:bCs/>
+        </w:rPr>
+        <w:t>Switch (V6)</w:t>
+      </w:r>
+      <w:r>
+        <w:t xml:space="preserve"> → Cradle Swing ON/OFF</w:t>
+      </w:r>
+    </w:p>
+    <w:p>
+      <w:r>
+        <w:pict>
+          <v:rect id="_x0000_i1071" style="width:0;height:1.5pt" o:hralign="center" o:hrstd="t" o:hr="t" fillcolor="#a0a0a0" stroked="f"/>
+        </w:pict>
+      </w:r>
+    </w:p>
+    <w:p>
+      <w:pPr>
+        <w:rPr>
+          <w:b/>
+          <w:bCs/>
+        </w:rPr>
+      </w:pPr>
+      <w:r>
+        <w:rPr>
+          <w:rFonts w:ascii="Segoe UI Emoji" w:hAnsi="Segoe UI Emoji" w:cs="Segoe UI Emoji"/>
+          <w:b/>
+          <w:bCs/>
+        </w:rPr>
+        <w:t>💻</w:t>
+      </w:r>
+      <w:r>
+        <w:rPr>
+          <w:b/>
+          <w:bCs/>
+        </w:rPr>
+        <w:t xml:space="preserve"> STEP 5: Arduino IDE Setup</w:t>
+      </w:r>
+    </w:p>
+    <w:p>
+      <w:pPr>
+        <w:rPr>
+          <w:b/>
+          <w:bCs/>
+        </w:rPr>
+      </w:pPr>
+      <w:r>
+        <w:rPr>
+          <w:b/>
+          <w:bCs/>
+        </w:rPr>
+        <w:t>Install Required Libraries:</w:t>
+      </w:r>
+    </w:p>
+    <w:p>
+      <w:pPr>
+        <w:numPr>
+          <w:ilvl w:val="0"/>
+          <w:numId w:val="5"/>
+        </w:numPr>
+      </w:pPr>
+      <w:r>
+        <w:t>Blynk (from Library Manager)</w:t>
+      </w:r>
+    </w:p>
+    <w:p>
+      <w:pPr>
+        <w:numPr>
+          <w:ilvl w:val="0"/>
+          <w:numId w:val="5"/>
+        </w:numPr>
+      </w:pPr>
+      <w:r>
+        <w:t>DHT sensor library</w:t>
+      </w:r>
+    </w:p>
+    <w:p>
+      <w:pPr>
+        <w:numPr>
+          <w:ilvl w:val="0"/>
+          <w:numId w:val="5"/>
+        </w:numPr>
+      </w:pPr>
+      <w:r>
+        <w:t>Adafruit Unified Sensor</w:t>
+      </w:r>
+    </w:p>
+    <w:p>
+      <w:pPr>
+        <w:numPr>
+          <w:ilvl w:val="0"/>
+          <w:numId w:val="5"/>
+        </w:numPr>
+      </w:pPr>
+      <w:r>
+        <w:t>Wire</w:t>
+      </w:r>
+    </w:p>
+    <w:p>
+      <w:pPr>
+        <w:numPr>
+          <w:ilvl w:val="0"/>
+          <w:numId w:val="5"/>
+        </w:numPr>
+      </w:pPr>
+      <w:r>
+        <w:t>MPU6050 (by Electronic Cats)</w:t>
+      </w:r>
+    </w:p>
+    <w:p>
+      <w:pPr>
+        <w:numPr>
+          <w:ilvl w:val="0"/>
+          <w:numId w:val="5"/>
+        </w:numPr>
+      </w:pPr>
+      <w:r>
+        <w:t>ESP32Servo</w:t>
+      </w:r>
+    </w:p>
+    <w:p>
+      <w:pPr>
+        <w:rPr>
+          <w:b/>
+          <w:bCs/>
+        </w:rPr>
+      </w:pPr>
+      <w:r>
+        <w:rPr>
+          <w:b/>
+          <w:bCs/>
+        </w:rPr>
+        <w:t>Select Board:</w:t>
+      </w:r>
+    </w:p>
+    <w:p>
+      <w:pPr>
+        <w:numPr>
+          <w:ilvl w:val="0"/>
+          <w:numId w:val="6"/>
+        </w:numPr>
+      </w:pPr>
+      <w:r>
+        <w:t>Tools → Board: ESP32 Dev Module</w:t>
+      </w:r>
+    </w:p>
+    <w:p>
+      <w:pPr>
+        <w:numPr>
+          <w:ilvl w:val="0"/>
+          <w:numId w:val="6"/>
+        </w:numPr>
+      </w:pPr>
+      <w:r>
+        <w:t>Tools → Port: Your COM port</w:t>
+      </w:r>
+    </w:p>
+    <w:p>
+      <w:r>
+        <w:pict>
+          <v:rect id="_x0000_i1072" style="width:0;height:1.5pt" o:hralign="center" o:hrstd="t" o:hr="t" fillcolor="#a0a0a0" stroked="f"/>
+        </w:pict>
+      </w:r>
+    </w:p>
+    <w:p>
+      <w:pPr>
+        <w:rPr>
+          <w:b/>
+          <w:bCs/>
+        </w:rPr>
+      </w:pPr>
+      <w:r>
+        <w:rPr>
+          <w:rFonts w:ascii="Segoe UI Emoji" w:hAnsi="Segoe UI Emoji" w:cs="Segoe UI Emoji"/>
+          <w:b/>
+          <w:bCs/>
+        </w:rPr>
+        <w:t>💡</w:t>
+      </w:r>
+      <w:r>
+        <w:rPr>
+          <w:b/>
+          <w:bCs/>
+        </w:rPr>
+        <w:t xml:space="preserve"> STEP 6: Upload the Code</w:t>
+      </w:r>
+    </w:p>
+    <w:p>
+      <w:r>
+        <w:t>Update these lines in your code:</w:t>
+      </w:r>
+    </w:p>
+    <w:p>
+      <w:proofErr w:type="spellStart"/>
+      <w:r>
+        <w:t>cpp</w:t>
+      </w:r>
+      <w:proofErr w:type="spellEnd"/>
+    </w:p>
+    <w:p>
+      <w:proofErr w:type="spellStart"/>
+      <w:r>
+        <w:t>CopyEdit</w:t>
+      </w:r>
+      <w:proofErr w:type="spellEnd"/>
+    </w:p>
+    <w:p>
+      <w:r>
+        <w:t>#define BLYNK_TEMPLATE_ID "TMPL3Y2oN4mEB"</w:t>
+      </w:r>
+    </w:p>
+    <w:p>
+      <w:r>
+        <w:t>#define BLYNK_TEMPLATE_NAME "baby care"</w:t>
+      </w:r>
+    </w:p>
+    <w:p>
+      <w:r>
+        <w:t>#define BLYNK_AUTH_TOKEN "LY36RWAyM2D9gFjvqb9I64jjHe46t-Cl"</w:t>
+      </w:r>
+    </w:p>
+    <w:p/>
+    <w:p>
+      <w:r>
+        <w:t xml:space="preserve">char </w:t>
+      </w:r>
+      <w:proofErr w:type="spellStart"/>
+      <w:r>
+        <w:t>ssid</w:t>
+      </w:r>
+      <w:proofErr w:type="spellEnd"/>
+      <w:r>
+        <w:t>[] = "</w:t>
+      </w:r>
+      <w:proofErr w:type="spellStart"/>
+      <w:r>
+        <w:t>Wokwi</w:t>
+      </w:r>
+      <w:proofErr w:type="spellEnd"/>
+      <w:r>
+        <w:t xml:space="preserve">-GUEST";  // or your </w:t>
+      </w:r>
+      <w:proofErr w:type="spellStart"/>
+      <w:r>
+        <w:t>WiFi</w:t>
+      </w:r>
+      <w:proofErr w:type="spellEnd"/>
+      <w:r>
+        <w:t xml:space="preserve"> SSID</w:t>
+      </w:r>
+    </w:p>
+    <w:p>
+      <w:r>
+        <w:t xml:space="preserve">char pass[] = "";             // or your </w:t>
+      </w:r>
+      <w:proofErr w:type="spellStart"/>
+      <w:r>
+        <w:t>WiFi</w:t>
+      </w:r>
+      <w:proofErr w:type="spellEnd"/>
+      <w:r>
+        <w:t xml:space="preserve"> password</w:t>
+      </w:r>
+    </w:p>
+    <w:p>
+      <w:r>
+        <w:t>Upload the code to ESP32. Open the Serial Monitor to test cry/sleep input:</w:t>
+      </w:r>
+    </w:p>
+    <w:p>
+      <w:pPr>
+        <w:numPr>
+          <w:ilvl w:val="0"/>
+          <w:numId w:val="7"/>
+        </w:numPr>
+      </w:pPr>
+      <w:r>
+        <w:t>Type cry → Baby status: "Crying"</w:t>
+      </w:r>
+    </w:p>
+    <w:p>
+      <w:pPr>
+        <w:numPr>
+          <w:ilvl w:val="0"/>
+          <w:numId w:val="7"/>
+        </w:numPr>
+      </w:pPr>
+      <w:r>
+        <w:t>Type sleep → Baby status: "Sleeping"</w:t>
+      </w:r>
+    </w:p>
+    <w:p>
+      <w:r>
+        <w:pict>
+          <v:rect id="_x0000_i1073" style="width:0;height:1.5pt" o:hralign="center" o:hrstd="t" o:hr="t" fillcolor="#a0a0a0" stroked="f"/>
+        </w:pict>
+      </w:r>
+    </w:p>
+    <w:p>
+      <w:pPr>
+        <w:rPr>
+          <w:b/>
+          <w:bCs/>
+        </w:rPr>
+      </w:pPr>
+      <w:r>
+        <w:rPr>
+          <w:rFonts w:ascii="Segoe UI Emoji" w:hAnsi="Segoe UI Emoji" w:cs="Segoe UI Emoji"/>
+          <w:b/>
+          <w:bCs/>
+        </w:rPr>
+        <w:t>🔍</w:t>
+      </w:r>
+      <w:r>
+        <w:rPr>
+          <w:b/>
+          <w:bCs/>
+        </w:rPr>
+        <w:t xml:space="preserve"> STEP 7: Monitor on Blynk App</w:t>
+      </w:r>
+    </w:p>
+    <w:p>
+      <w:r>
+        <w:t>You will now see live:</w:t>
+      </w:r>
+    </w:p>
+    <w:p>
+      <w:pPr>
+        <w:numPr>
+          <w:ilvl w:val="0"/>
+          <w:numId w:val="8"/>
+        </w:numPr>
+      </w:pPr>
+      <w:r>
+        <w:rPr>
+          <w:rFonts w:ascii="Segoe UI Emoji" w:hAnsi="Segoe UI Emoji" w:cs="Segoe UI Emoji"/>
+        </w:rPr>
+        <w:t>🌡️</w:t>
+      </w:r>
+      <w:r>
+        <w:t xml:space="preserve"> Temperature on </w:t>
+      </w:r>
+      <w:r>
+        <w:rPr>
+          <w:b/>
+          <w:bCs/>
+        </w:rPr>
+        <w:t>V1</w:t>
+      </w:r>
+    </w:p>
+    <w:p>
+      <w:pPr>
+        <w:numPr>
+          <w:ilvl w:val="0"/>
+          <w:numId w:val="8"/>
+        </w:numPr>
+      </w:pPr>
+      <w:r>
+        <w:rPr>
+          <w:rFonts w:ascii="Segoe UI Emoji" w:hAnsi="Segoe UI Emoji" w:cs="Segoe UI Emoji"/>
+        </w:rPr>
+        <w:t>💧</w:t>
+      </w:r>
+      <w:r>
+        <w:t xml:space="preserve"> Humidity on </w:t>
+      </w:r>
+      <w:r>
+        <w:rPr>
+          <w:b/>
+          <w:bCs/>
+        </w:rPr>
+        <w:t>V0</w:t>
+      </w:r>
+    </w:p>
+    <w:p>
+      <w:pPr>
+        <w:numPr>
+          <w:ilvl w:val="0"/>
+          <w:numId w:val="8"/>
+        </w:numPr>
+      </w:pPr>
+      <w:r>
+        <w:rPr>
+          <w:rFonts w:ascii="Segoe UI Emoji" w:hAnsi="Segoe UI Emoji" w:cs="Segoe UI Emoji"/>
+        </w:rPr>
+        <w:t>👶</w:t>
+      </w:r>
+      <w:r>
+        <w:t xml:space="preserve"> Baby Status on </w:t>
+      </w:r>
+      <w:r>
+        <w:rPr>
+          <w:b/>
+          <w:bCs/>
+        </w:rPr>
+        <w:t>V2</w:t>
+      </w:r>
+    </w:p>
+    <w:p>
+      <w:pPr>
+        <w:numPr>
+          <w:ilvl w:val="0"/>
+          <w:numId w:val="8"/>
+        </w:numPr>
+      </w:pPr>
+      <w:r>
+        <w:rPr>
+          <w:rFonts w:ascii="Segoe UI Emoji" w:hAnsi="Segoe UI Emoji" w:cs="Segoe UI Emoji"/>
+        </w:rPr>
+        <w:t>🌀</w:t>
+      </w:r>
+      <w:r>
+        <w:t xml:space="preserve"> Cradle Swing controlled by </w:t>
+      </w:r>
+      <w:r>
+        <w:rPr>
+          <w:b/>
+          <w:bCs/>
+        </w:rPr>
+        <w:t>Switch on V6</w:t>
+      </w:r>
+    </w:p>
+    <w:p>
+      <w:pPr>
         <w:rPr>
           <w:lang w:val="en-US"/>
         </w:rPr>
-        <w:t xml:space="preserve">or gauge or any input or output from the </w:t>
-      </w:r>
-      <w:proofErr w:type="spellStart"/>
-      <w:r>
+      </w:pPr>
+    </w:p>
+    <w:p>
+      <w:pPr>
         <w:rPr>
           <w:lang w:val="en-US"/>
         </w:rPr>
-        <w:t>blynk</w:t>
-      </w:r>
-      <w:proofErr w:type="spellEnd"/>
-      <w:r>
+      </w:pPr>
+    </w:p>
+    <w:p>
+      <w:pPr>
         <w:rPr>
           <w:lang w:val="en-US"/>
         </w:rPr>
-        <w:t xml:space="preserve"> </w:t>
-      </w:r>
-      <w:r>
-        <w:rPr>
+      </w:pPr>
+      <w:r>
+        <w:rPr>
+          <w:noProof/>
           <w:lang w:val="en-US"/>
         </w:rPr>
-        <w:t>use data streams</w:t>
-      </w:r>
-      <w:r>
-        <w:rPr>
-          <w:lang w:val="en-US"/>
-        </w:rPr>
-        <w:t xml:space="preserve"> and it must connect with </w:t>
-      </w:r>
-      <w:proofErr w:type="spellStart"/>
-      <w:r>
-        <w:rPr>
-          <w:lang w:val="en-US"/>
-        </w:rPr>
-        <w:t>blynk</w:t>
-      </w:r>
-      <w:proofErr w:type="spellEnd"/>
-      <w:r>
-        <w:rPr>
-          <w:lang w:val="en-US"/>
-        </w:rPr>
-        <w:t xml:space="preserve"> use</w:t>
-      </w:r>
-      <w:r>
-        <w:rPr>
-          <w:lang w:val="en-US"/>
-        </w:rPr>
-        <w:t xml:space="preserve"> </w:t>
-      </w:r>
-      <w:proofErr w:type="spellStart"/>
-      <w:r>
-        <w:rPr>
-          <w:lang w:val="en-US"/>
-        </w:rPr>
-        <w:t>blynk</w:t>
-      </w:r>
-      <w:proofErr w:type="spellEnd"/>
-      <w:r>
-        <w:rPr>
-          <w:lang w:val="en-US"/>
-        </w:rPr>
-        <w:t xml:space="preserve"> id ,template name </w:t>
-      </w:r>
-      <w:proofErr w:type="spellStart"/>
-      <w:r>
-        <w:rPr>
-          <w:lang w:val="en-US"/>
-        </w:rPr>
-        <w:t>andtempalte</w:t>
-      </w:r>
-      <w:proofErr w:type="spellEnd"/>
-      <w:r>
-        <w:rPr>
-          <w:lang w:val="en-US"/>
-        </w:rPr>
-        <w:t xml:space="preserve"> auth token</w:t>
-      </w:r>
-      <w:r>
-        <w:rPr>
-          <w:lang w:val="en-US"/>
-        </w:rPr>
-        <w:t xml:space="preserve"> of code which is in the </w:t>
-      </w:r>
-      <w:proofErr w:type="spellStart"/>
-      <w:r>
-        <w:rPr>
-          <w:lang w:val="en-US"/>
-        </w:rPr>
-        <w:t>blynk</w:t>
-      </w:r>
-      <w:proofErr w:type="spellEnd"/>
-      <w:r>
-        <w:rPr>
-          <w:lang w:val="en-US"/>
-        </w:rPr>
-        <w:t xml:space="preserve"> developer option</w:t>
-      </w:r>
-    </w:p>
-    <w:p>
-      <w:pPr>
-        <w:rPr>
-          <w:lang w:val="en-US"/>
-        </w:rPr>
-      </w:pPr>
-    </w:p>
-    <w:p>
-      <w:pPr>
-        <w:rPr>
-          <w:lang w:val="en-US"/>
-        </w:rPr>
-      </w:pPr>
-      <w:r>
-        <w:rPr>
-          <w:lang w:val="en-US"/>
-        </w:rPr>
-        <w:t xml:space="preserve">1.in this project I used accelerometer to detect the baby uneven movements and its display in </w:t>
-      </w:r>
-      <w:proofErr w:type="spellStart"/>
-      <w:r>
-        <w:rPr>
-          <w:lang w:val="en-US"/>
-        </w:rPr>
-        <w:t>blynk</w:t>
-      </w:r>
-      <w:proofErr w:type="spellEnd"/>
-      <w:r>
-        <w:rPr>
-          <w:lang w:val="en-US"/>
-        </w:rPr>
-        <w:t xml:space="preserve"> app like baby is moving </w:t>
-      </w:r>
-      <w:r>
-        <w:rPr>
-          <w:lang w:val="en-US"/>
-        </w:rPr>
-        <w:t>in label option</w:t>
-      </w:r>
-    </w:p>
-    <w:p>
-      <w:pPr>
-        <w:rPr>
-          <w:lang w:val="en-US"/>
-        </w:rPr>
-      </w:pPr>
-    </w:p>
-    <w:p>
-      <w:pPr>
-        <w:rPr>
-          <w:lang w:val="en-US"/>
-        </w:rPr>
-      </w:pPr>
-      <w:r>
-        <w:rPr>
-          <w:lang w:val="en-US"/>
-        </w:rPr>
-        <w:t xml:space="preserve">2.also used dht22 sensor to detect room humidity and temperature and display in </w:t>
-      </w:r>
-      <w:proofErr w:type="spellStart"/>
-      <w:r>
-        <w:rPr>
-          <w:lang w:val="en-US"/>
-        </w:rPr>
-        <w:t>blynk</w:t>
-      </w:r>
-      <w:proofErr w:type="spellEnd"/>
-      <w:r>
-        <w:rPr>
-          <w:lang w:val="en-US"/>
-        </w:rPr>
-        <w:t xml:space="preserve"> app to monitor room is  room is comfortable or not to sleep</w:t>
-      </w:r>
-      <w:r>
-        <w:rPr>
-          <w:lang w:val="en-US"/>
-        </w:rPr>
-        <w:t xml:space="preserve"> </w:t>
-      </w:r>
-    </w:p>
-    <w:p>
-      <w:pPr>
-        <w:rPr>
-          <w:lang w:val="en-US"/>
-        </w:rPr>
-      </w:pPr>
-      <w:r>
-        <w:rPr>
-          <w:lang w:val="en-US"/>
-        </w:rPr>
-        <w:t>It displays in gauges form  one is humidity and temperature</w:t>
-      </w:r>
-    </w:p>
-    <w:p>
-      <w:pPr>
-        <w:rPr>
-          <w:lang w:val="en-US"/>
-        </w:rPr>
-      </w:pPr>
-    </w:p>
-    <w:p>
-      <w:pPr>
-        <w:rPr>
-          <w:lang w:val="en-US"/>
-        </w:rPr>
-      </w:pPr>
-      <w:r>
-        <w:rPr>
-          <w:lang w:val="en-US"/>
-        </w:rPr>
-        <w:t xml:space="preserve">3. I kept a switch in </w:t>
-      </w:r>
-      <w:proofErr w:type="spellStart"/>
-      <w:r>
-        <w:rPr>
-          <w:lang w:val="en-US"/>
-        </w:rPr>
-        <w:t>bl</w:t>
-      </w:r>
-      <w:r>
-        <w:rPr>
-          <w:lang w:val="en-US"/>
-        </w:rPr>
-        <w:t>y</w:t>
-      </w:r>
-      <w:r>
-        <w:rPr>
-          <w:lang w:val="en-US"/>
-        </w:rPr>
-        <w:t>nk</w:t>
-      </w:r>
-      <w:proofErr w:type="spellEnd"/>
-      <w:r>
-        <w:rPr>
-          <w:lang w:val="en-US"/>
-        </w:rPr>
-        <w:t xml:space="preserve"> app it takes input from us and swing the cradle using servo motor in </w:t>
-      </w:r>
-      <w:proofErr w:type="spellStart"/>
-      <w:r>
-        <w:rPr>
-          <w:lang w:val="en-US"/>
-        </w:rPr>
-        <w:t>osilation</w:t>
-      </w:r>
-      <w:proofErr w:type="spellEnd"/>
-      <w:r>
-        <w:rPr>
-          <w:lang w:val="en-US"/>
-        </w:rPr>
-        <w:t xml:space="preserve"> motion </w:t>
-      </w:r>
-    </w:p>
-    <w:p>
-      <w:pPr>
-        <w:rPr>
-          <w:lang w:val="en-US"/>
-        </w:rPr>
-      </w:pPr>
-      <w:r>
-        <w:rPr>
-          <w:lang w:val="en-US"/>
-        </w:rPr>
-        <w:t xml:space="preserve">It takes input from switch and sends output to servo motor through </w:t>
-      </w:r>
-      <w:proofErr w:type="spellStart"/>
-      <w:r>
-        <w:rPr>
-          <w:lang w:val="en-US"/>
-        </w:rPr>
-        <w:t>wifi</w:t>
-      </w:r>
-      <w:proofErr w:type="spellEnd"/>
-    </w:p>
-    <w:p>
-      <w:pPr>
-        <w:rPr>
-          <w:lang w:val="en-US"/>
-        </w:rPr>
-      </w:pPr>
-    </w:p>
-    <w:p>
-      <w:pPr>
-        <w:rPr>
-          <w:lang w:val="en-US"/>
-        </w:rPr>
-      </w:pPr>
-      <w:r>
-        <w:rPr>
-          <w:lang w:val="en-US"/>
-        </w:rPr>
+        <w:lastRenderedPageBreak/>
         <w:drawing>
           <wp:inline distT="0" distB="0" distL="0" distR="0" wp14:anchorId="1283C9E6" wp14:editId="2CE71863">
             <wp:extent cx="6539230" cy="3647612"/>
@@ -337,7 +1927,7 @@
                     <pic:cNvPicPr/>
                   </pic:nvPicPr>
                   <pic:blipFill>
-                    <a:blip r:embed="rId4"/>
+                    <a:blip r:embed="rId6"/>
                     <a:stretch>
                       <a:fillRect/>
                     </a:stretch>
@@ -366,6 +1956,1131 @@
     </w:sectPr>
   </w:body>
 </w:document>
+</file>
+
+<file path=word/numbering.xml><?xml version="1.0" encoding="utf-8"?>
+<w:numbering xmlns:wpc="http://schemas.microsoft.com/office/word/2010/wordprocessingCanvas" xmlns:cx="http://schemas.microsoft.com/office/drawing/2014/chartex" xmlns:cx1="http://schemas.microsoft.com/office/drawing/2015/9/8/chartex" xmlns:cx2="http://schemas.microsoft.com/office/drawing/2015/10/21/chartex" xmlns:cx3="http://schemas.microsoft.com/office/drawing/2016/5/9/chartex" xmlns:cx4="http://schemas.microsoft.com/office/drawing/2016/5/10/chartex" xmlns:cx5="http://schemas.microsoft.com/office/drawing/2016/5/11/chartex" xmlns:cx6="http://schemas.microsoft.com/office/drawing/2016/5/12/chartex" xmlns:cx7="http://schemas.microsoft.com/office/drawing/2016/5/13/chartex" xmlns:cx8="http://schemas.microsoft.com/office/drawing/2016/5/14/chartex" xmlns:mc="http://schemas.openxmlformats.org/markup-compatibility/2006" xmlns:aink="http://schemas.microsoft.com/office/drawing/2016/ink" xmlns:am3d="http://schemas.microsoft.com/office/drawing/2017/model3d" xmlns:o="urn:schemas-microsoft-com:office:office" xmlns:oel="http://schemas.microsoft.com/office/2019/extlst" xmlns:r="http://schemas.openxmlformats.org/officeDocument/2006/relationships" xmlns:m="http://schemas.openxmlformats.org/officeDocument/2006/math" xmlns:v="urn:schemas-microsoft-com:vml" xmlns:wp14="http://schemas.microsoft.com/office/word/2010/wordprocessingDrawing" xmlns:wp="http://schemas.openxmlformats.org/drawingml/2006/wordprocessingDrawing" xmlns:w10="urn:schemas-microsoft-com:office:word" xmlns:w="http://schemas.openxmlformats.org/wordprocessingml/2006/main" xmlns:w14="http://schemas.microsoft.com/office/word/2010/wordml" xmlns:w15="http://schemas.microsoft.com/office/word/2012/wordml" xmlns:w16cex="http://schemas.microsoft.com/office/word/2018/wordml/cex" xmlns:w16cid="http://schemas.microsoft.com/office/word/2016/wordml/cid" xmlns:w16="http://schemas.microsoft.com/office/word/2018/wordml" xmlns:w16du="http://schemas.microsoft.com/office/word/2023/wordml/word16du" xmlns:w16sdtdh="http://schemas.microsoft.com/office/word/2020/wordml/sdtdatahash" xmlns:w16sdtfl="http://schemas.microsoft.com/office/word/2024/wordml/sdtformatlock" xmlns:w16se="http://schemas.microsoft.com/office/word/2015/wordml/symex" xmlns:wpg="http://schemas.microsoft.com/office/word/2010/wordprocessingGroup" xmlns:wpi="http://schemas.microsoft.com/office/word/2010/wordprocessingInk" xmlns:wne="http://schemas.microsoft.com/office/word/2006/wordml" xmlns:wps="http://schemas.microsoft.com/office/word/2010/wordprocessingShape" mc:Ignorable="w14 w15 w16se w16cid w16 w16cex w16sdtdh w16sdtfl w16du wp14">
+  <w:abstractNum w:abstractNumId="0" w15:restartNumberingAfterBreak="0">
+    <w:nsid w:val="0F531EC4"/>
+    <w:multiLevelType w:val="multilevel"/>
+    <w:tmpl w:val="1A9A0418"/>
+    <w:lvl w:ilvl="0">
+      <w:start w:val="1"/>
+      <w:numFmt w:val="decimal"/>
+      <w:lvlText w:val="%1."/>
+      <w:lvlJc w:val="left"/>
+      <w:pPr>
+        <w:tabs>
+          <w:tab w:val="num" w:pos="720"/>
+        </w:tabs>
+        <w:ind w:left="720" w:hanging="360"/>
+      </w:pPr>
+    </w:lvl>
+    <w:lvl w:ilvl="1">
+      <w:start w:val="1"/>
+      <w:numFmt w:val="bullet"/>
+      <w:lvlText w:val="o"/>
+      <w:lvlJc w:val="left"/>
+      <w:pPr>
+        <w:tabs>
+          <w:tab w:val="num" w:pos="1440"/>
+        </w:tabs>
+        <w:ind w:left="1440" w:hanging="360"/>
+      </w:pPr>
+      <w:rPr>
+        <w:rFonts w:ascii="Courier New" w:hAnsi="Courier New" w:hint="default"/>
+        <w:sz w:val="20"/>
+      </w:rPr>
+    </w:lvl>
+    <w:lvl w:ilvl="2" w:tentative="1">
+      <w:start w:val="1"/>
+      <w:numFmt w:val="decimal"/>
+      <w:lvlText w:val="%3."/>
+      <w:lvlJc w:val="left"/>
+      <w:pPr>
+        <w:tabs>
+          <w:tab w:val="num" w:pos="2160"/>
+        </w:tabs>
+        <w:ind w:left="2160" w:hanging="360"/>
+      </w:pPr>
+    </w:lvl>
+    <w:lvl w:ilvl="3" w:tentative="1">
+      <w:start w:val="1"/>
+      <w:numFmt w:val="decimal"/>
+      <w:lvlText w:val="%4."/>
+      <w:lvlJc w:val="left"/>
+      <w:pPr>
+        <w:tabs>
+          <w:tab w:val="num" w:pos="2880"/>
+        </w:tabs>
+        <w:ind w:left="2880" w:hanging="360"/>
+      </w:pPr>
+    </w:lvl>
+    <w:lvl w:ilvl="4" w:tentative="1">
+      <w:start w:val="1"/>
+      <w:numFmt w:val="decimal"/>
+      <w:lvlText w:val="%5."/>
+      <w:lvlJc w:val="left"/>
+      <w:pPr>
+        <w:tabs>
+          <w:tab w:val="num" w:pos="3600"/>
+        </w:tabs>
+        <w:ind w:left="3600" w:hanging="360"/>
+      </w:pPr>
+    </w:lvl>
+    <w:lvl w:ilvl="5" w:tentative="1">
+      <w:start w:val="1"/>
+      <w:numFmt w:val="decimal"/>
+      <w:lvlText w:val="%6."/>
+      <w:lvlJc w:val="left"/>
+      <w:pPr>
+        <w:tabs>
+          <w:tab w:val="num" w:pos="4320"/>
+        </w:tabs>
+        <w:ind w:left="4320" w:hanging="360"/>
+      </w:pPr>
+    </w:lvl>
+    <w:lvl w:ilvl="6" w:tentative="1">
+      <w:start w:val="1"/>
+      <w:numFmt w:val="decimal"/>
+      <w:lvlText w:val="%7."/>
+      <w:lvlJc w:val="left"/>
+      <w:pPr>
+        <w:tabs>
+          <w:tab w:val="num" w:pos="5040"/>
+        </w:tabs>
+        <w:ind w:left="5040" w:hanging="360"/>
+      </w:pPr>
+    </w:lvl>
+    <w:lvl w:ilvl="7" w:tentative="1">
+      <w:start w:val="1"/>
+      <w:numFmt w:val="decimal"/>
+      <w:lvlText w:val="%8."/>
+      <w:lvlJc w:val="left"/>
+      <w:pPr>
+        <w:tabs>
+          <w:tab w:val="num" w:pos="5760"/>
+        </w:tabs>
+        <w:ind w:left="5760" w:hanging="360"/>
+      </w:pPr>
+    </w:lvl>
+    <w:lvl w:ilvl="8" w:tentative="1">
+      <w:start w:val="1"/>
+      <w:numFmt w:val="decimal"/>
+      <w:lvlText w:val="%9."/>
+      <w:lvlJc w:val="left"/>
+      <w:pPr>
+        <w:tabs>
+          <w:tab w:val="num" w:pos="6480"/>
+        </w:tabs>
+        <w:ind w:left="6480" w:hanging="360"/>
+      </w:pPr>
+    </w:lvl>
+  </w:abstractNum>
+  <w:abstractNum w:abstractNumId="1" w15:restartNumberingAfterBreak="0">
+    <w:nsid w:val="19F15FE7"/>
+    <w:multiLevelType w:val="multilevel"/>
+    <w:tmpl w:val="F0520F26"/>
+    <w:lvl w:ilvl="0">
+      <w:start w:val="1"/>
+      <w:numFmt w:val="bullet"/>
+      <w:lvlText w:val=""/>
+      <w:lvlJc w:val="left"/>
+      <w:pPr>
+        <w:tabs>
+          <w:tab w:val="num" w:pos="720"/>
+        </w:tabs>
+        <w:ind w:left="720" w:hanging="360"/>
+      </w:pPr>
+      <w:rPr>
+        <w:rFonts w:ascii="Symbol" w:hAnsi="Symbol" w:hint="default"/>
+        <w:sz w:val="20"/>
+      </w:rPr>
+    </w:lvl>
+    <w:lvl w:ilvl="1" w:tentative="1">
+      <w:start w:val="1"/>
+      <w:numFmt w:val="bullet"/>
+      <w:lvlText w:val="o"/>
+      <w:lvlJc w:val="left"/>
+      <w:pPr>
+        <w:tabs>
+          <w:tab w:val="num" w:pos="1440"/>
+        </w:tabs>
+        <w:ind w:left="1440" w:hanging="360"/>
+      </w:pPr>
+      <w:rPr>
+        <w:rFonts w:ascii="Courier New" w:hAnsi="Courier New" w:hint="default"/>
+        <w:sz w:val="20"/>
+      </w:rPr>
+    </w:lvl>
+    <w:lvl w:ilvl="2" w:tentative="1">
+      <w:start w:val="1"/>
+      <w:numFmt w:val="bullet"/>
+      <w:lvlText w:val=""/>
+      <w:lvlJc w:val="left"/>
+      <w:pPr>
+        <w:tabs>
+          <w:tab w:val="num" w:pos="2160"/>
+        </w:tabs>
+        <w:ind w:left="2160" w:hanging="360"/>
+      </w:pPr>
+      <w:rPr>
+        <w:rFonts w:ascii="Wingdings" w:hAnsi="Wingdings" w:hint="default"/>
+        <w:sz w:val="20"/>
+      </w:rPr>
+    </w:lvl>
+    <w:lvl w:ilvl="3" w:tentative="1">
+      <w:start w:val="1"/>
+      <w:numFmt w:val="bullet"/>
+      <w:lvlText w:val=""/>
+      <w:lvlJc w:val="left"/>
+      <w:pPr>
+        <w:tabs>
+          <w:tab w:val="num" w:pos="2880"/>
+        </w:tabs>
+        <w:ind w:left="2880" w:hanging="360"/>
+      </w:pPr>
+      <w:rPr>
+        <w:rFonts w:ascii="Wingdings" w:hAnsi="Wingdings" w:hint="default"/>
+        <w:sz w:val="20"/>
+      </w:rPr>
+    </w:lvl>
+    <w:lvl w:ilvl="4" w:tentative="1">
+      <w:start w:val="1"/>
+      <w:numFmt w:val="bullet"/>
+      <w:lvlText w:val=""/>
+      <w:lvlJc w:val="left"/>
+      <w:pPr>
+        <w:tabs>
+          <w:tab w:val="num" w:pos="3600"/>
+        </w:tabs>
+        <w:ind w:left="3600" w:hanging="360"/>
+      </w:pPr>
+      <w:rPr>
+        <w:rFonts w:ascii="Wingdings" w:hAnsi="Wingdings" w:hint="default"/>
+        <w:sz w:val="20"/>
+      </w:rPr>
+    </w:lvl>
+    <w:lvl w:ilvl="5" w:tentative="1">
+      <w:start w:val="1"/>
+      <w:numFmt w:val="bullet"/>
+      <w:lvlText w:val=""/>
+      <w:lvlJc w:val="left"/>
+      <w:pPr>
+        <w:tabs>
+          <w:tab w:val="num" w:pos="4320"/>
+        </w:tabs>
+        <w:ind w:left="4320" w:hanging="360"/>
+      </w:pPr>
+      <w:rPr>
+        <w:rFonts w:ascii="Wingdings" w:hAnsi="Wingdings" w:hint="default"/>
+        <w:sz w:val="20"/>
+      </w:rPr>
+    </w:lvl>
+    <w:lvl w:ilvl="6" w:tentative="1">
+      <w:start w:val="1"/>
+      <w:numFmt w:val="bullet"/>
+      <w:lvlText w:val=""/>
+      <w:lvlJc w:val="left"/>
+      <w:pPr>
+        <w:tabs>
+          <w:tab w:val="num" w:pos="5040"/>
+        </w:tabs>
+        <w:ind w:left="5040" w:hanging="360"/>
+      </w:pPr>
+      <w:rPr>
+        <w:rFonts w:ascii="Wingdings" w:hAnsi="Wingdings" w:hint="default"/>
+        <w:sz w:val="20"/>
+      </w:rPr>
+    </w:lvl>
+    <w:lvl w:ilvl="7" w:tentative="1">
+      <w:start w:val="1"/>
+      <w:numFmt w:val="bullet"/>
+      <w:lvlText w:val=""/>
+      <w:lvlJc w:val="left"/>
+      <w:pPr>
+        <w:tabs>
+          <w:tab w:val="num" w:pos="5760"/>
+        </w:tabs>
+        <w:ind w:left="5760" w:hanging="360"/>
+      </w:pPr>
+      <w:rPr>
+        <w:rFonts w:ascii="Wingdings" w:hAnsi="Wingdings" w:hint="default"/>
+        <w:sz w:val="20"/>
+      </w:rPr>
+    </w:lvl>
+    <w:lvl w:ilvl="8" w:tentative="1">
+      <w:start w:val="1"/>
+      <w:numFmt w:val="bullet"/>
+      <w:lvlText w:val=""/>
+      <w:lvlJc w:val="left"/>
+      <w:pPr>
+        <w:tabs>
+          <w:tab w:val="num" w:pos="6480"/>
+        </w:tabs>
+        <w:ind w:left="6480" w:hanging="360"/>
+      </w:pPr>
+      <w:rPr>
+        <w:rFonts w:ascii="Wingdings" w:hAnsi="Wingdings" w:hint="default"/>
+        <w:sz w:val="20"/>
+      </w:rPr>
+    </w:lvl>
+  </w:abstractNum>
+  <w:abstractNum w:abstractNumId="2" w15:restartNumberingAfterBreak="0">
+    <w:nsid w:val="20447E7A"/>
+    <w:multiLevelType w:val="multilevel"/>
+    <w:tmpl w:val="A566E7AA"/>
+    <w:lvl w:ilvl="0">
+      <w:start w:val="1"/>
+      <w:numFmt w:val="bullet"/>
+      <w:lvlText w:val=""/>
+      <w:lvlJc w:val="left"/>
+      <w:pPr>
+        <w:tabs>
+          <w:tab w:val="num" w:pos="720"/>
+        </w:tabs>
+        <w:ind w:left="720" w:hanging="360"/>
+      </w:pPr>
+      <w:rPr>
+        <w:rFonts w:ascii="Symbol" w:hAnsi="Symbol" w:hint="default"/>
+        <w:sz w:val="20"/>
+      </w:rPr>
+    </w:lvl>
+    <w:lvl w:ilvl="1" w:tentative="1">
+      <w:start w:val="1"/>
+      <w:numFmt w:val="bullet"/>
+      <w:lvlText w:val="o"/>
+      <w:lvlJc w:val="left"/>
+      <w:pPr>
+        <w:tabs>
+          <w:tab w:val="num" w:pos="1440"/>
+        </w:tabs>
+        <w:ind w:left="1440" w:hanging="360"/>
+      </w:pPr>
+      <w:rPr>
+        <w:rFonts w:ascii="Courier New" w:hAnsi="Courier New" w:hint="default"/>
+        <w:sz w:val="20"/>
+      </w:rPr>
+    </w:lvl>
+    <w:lvl w:ilvl="2" w:tentative="1">
+      <w:start w:val="1"/>
+      <w:numFmt w:val="bullet"/>
+      <w:lvlText w:val=""/>
+      <w:lvlJc w:val="left"/>
+      <w:pPr>
+        <w:tabs>
+          <w:tab w:val="num" w:pos="2160"/>
+        </w:tabs>
+        <w:ind w:left="2160" w:hanging="360"/>
+      </w:pPr>
+      <w:rPr>
+        <w:rFonts w:ascii="Wingdings" w:hAnsi="Wingdings" w:hint="default"/>
+        <w:sz w:val="20"/>
+      </w:rPr>
+    </w:lvl>
+    <w:lvl w:ilvl="3" w:tentative="1">
+      <w:start w:val="1"/>
+      <w:numFmt w:val="bullet"/>
+      <w:lvlText w:val=""/>
+      <w:lvlJc w:val="left"/>
+      <w:pPr>
+        <w:tabs>
+          <w:tab w:val="num" w:pos="2880"/>
+        </w:tabs>
+        <w:ind w:left="2880" w:hanging="360"/>
+      </w:pPr>
+      <w:rPr>
+        <w:rFonts w:ascii="Wingdings" w:hAnsi="Wingdings" w:hint="default"/>
+        <w:sz w:val="20"/>
+      </w:rPr>
+    </w:lvl>
+    <w:lvl w:ilvl="4" w:tentative="1">
+      <w:start w:val="1"/>
+      <w:numFmt w:val="bullet"/>
+      <w:lvlText w:val=""/>
+      <w:lvlJc w:val="left"/>
+      <w:pPr>
+        <w:tabs>
+          <w:tab w:val="num" w:pos="3600"/>
+        </w:tabs>
+        <w:ind w:left="3600" w:hanging="360"/>
+      </w:pPr>
+      <w:rPr>
+        <w:rFonts w:ascii="Wingdings" w:hAnsi="Wingdings" w:hint="default"/>
+        <w:sz w:val="20"/>
+      </w:rPr>
+    </w:lvl>
+    <w:lvl w:ilvl="5" w:tentative="1">
+      <w:start w:val="1"/>
+      <w:numFmt w:val="bullet"/>
+      <w:lvlText w:val=""/>
+      <w:lvlJc w:val="left"/>
+      <w:pPr>
+        <w:tabs>
+          <w:tab w:val="num" w:pos="4320"/>
+        </w:tabs>
+        <w:ind w:left="4320" w:hanging="360"/>
+      </w:pPr>
+      <w:rPr>
+        <w:rFonts w:ascii="Wingdings" w:hAnsi="Wingdings" w:hint="default"/>
+        <w:sz w:val="20"/>
+      </w:rPr>
+    </w:lvl>
+    <w:lvl w:ilvl="6" w:tentative="1">
+      <w:start w:val="1"/>
+      <w:numFmt w:val="bullet"/>
+      <w:lvlText w:val=""/>
+      <w:lvlJc w:val="left"/>
+      <w:pPr>
+        <w:tabs>
+          <w:tab w:val="num" w:pos="5040"/>
+        </w:tabs>
+        <w:ind w:left="5040" w:hanging="360"/>
+      </w:pPr>
+      <w:rPr>
+        <w:rFonts w:ascii="Wingdings" w:hAnsi="Wingdings" w:hint="default"/>
+        <w:sz w:val="20"/>
+      </w:rPr>
+    </w:lvl>
+    <w:lvl w:ilvl="7" w:tentative="1">
+      <w:start w:val="1"/>
+      <w:numFmt w:val="bullet"/>
+      <w:lvlText w:val=""/>
+      <w:lvlJc w:val="left"/>
+      <w:pPr>
+        <w:tabs>
+          <w:tab w:val="num" w:pos="5760"/>
+        </w:tabs>
+        <w:ind w:left="5760" w:hanging="360"/>
+      </w:pPr>
+      <w:rPr>
+        <w:rFonts w:ascii="Wingdings" w:hAnsi="Wingdings" w:hint="default"/>
+        <w:sz w:val="20"/>
+      </w:rPr>
+    </w:lvl>
+    <w:lvl w:ilvl="8" w:tentative="1">
+      <w:start w:val="1"/>
+      <w:numFmt w:val="bullet"/>
+      <w:lvlText w:val=""/>
+      <w:lvlJc w:val="left"/>
+      <w:pPr>
+        <w:tabs>
+          <w:tab w:val="num" w:pos="6480"/>
+        </w:tabs>
+        <w:ind w:left="6480" w:hanging="360"/>
+      </w:pPr>
+      <w:rPr>
+        <w:rFonts w:ascii="Wingdings" w:hAnsi="Wingdings" w:hint="default"/>
+        <w:sz w:val="20"/>
+      </w:rPr>
+    </w:lvl>
+  </w:abstractNum>
+  <w:abstractNum w:abstractNumId="3" w15:restartNumberingAfterBreak="0">
+    <w:nsid w:val="23F35C69"/>
+    <w:multiLevelType w:val="multilevel"/>
+    <w:tmpl w:val="FA86AE98"/>
+    <w:lvl w:ilvl="0">
+      <w:start w:val="1"/>
+      <w:numFmt w:val="bullet"/>
+      <w:lvlText w:val=""/>
+      <w:lvlJc w:val="left"/>
+      <w:pPr>
+        <w:tabs>
+          <w:tab w:val="num" w:pos="720"/>
+        </w:tabs>
+        <w:ind w:left="720" w:hanging="360"/>
+      </w:pPr>
+      <w:rPr>
+        <w:rFonts w:ascii="Symbol" w:hAnsi="Symbol" w:hint="default"/>
+        <w:sz w:val="20"/>
+      </w:rPr>
+    </w:lvl>
+    <w:lvl w:ilvl="1" w:tentative="1">
+      <w:start w:val="1"/>
+      <w:numFmt w:val="bullet"/>
+      <w:lvlText w:val="o"/>
+      <w:lvlJc w:val="left"/>
+      <w:pPr>
+        <w:tabs>
+          <w:tab w:val="num" w:pos="1440"/>
+        </w:tabs>
+        <w:ind w:left="1440" w:hanging="360"/>
+      </w:pPr>
+      <w:rPr>
+        <w:rFonts w:ascii="Courier New" w:hAnsi="Courier New" w:hint="default"/>
+        <w:sz w:val="20"/>
+      </w:rPr>
+    </w:lvl>
+    <w:lvl w:ilvl="2" w:tentative="1">
+      <w:start w:val="1"/>
+      <w:numFmt w:val="bullet"/>
+      <w:lvlText w:val=""/>
+      <w:lvlJc w:val="left"/>
+      <w:pPr>
+        <w:tabs>
+          <w:tab w:val="num" w:pos="2160"/>
+        </w:tabs>
+        <w:ind w:left="2160" w:hanging="360"/>
+      </w:pPr>
+      <w:rPr>
+        <w:rFonts w:ascii="Wingdings" w:hAnsi="Wingdings" w:hint="default"/>
+        <w:sz w:val="20"/>
+      </w:rPr>
+    </w:lvl>
+    <w:lvl w:ilvl="3" w:tentative="1">
+      <w:start w:val="1"/>
+      <w:numFmt w:val="bullet"/>
+      <w:lvlText w:val=""/>
+      <w:lvlJc w:val="left"/>
+      <w:pPr>
+        <w:tabs>
+          <w:tab w:val="num" w:pos="2880"/>
+        </w:tabs>
+        <w:ind w:left="2880" w:hanging="360"/>
+      </w:pPr>
+      <w:rPr>
+        <w:rFonts w:ascii="Wingdings" w:hAnsi="Wingdings" w:hint="default"/>
+        <w:sz w:val="20"/>
+      </w:rPr>
+    </w:lvl>
+    <w:lvl w:ilvl="4" w:tentative="1">
+      <w:start w:val="1"/>
+      <w:numFmt w:val="bullet"/>
+      <w:lvlText w:val=""/>
+      <w:lvlJc w:val="left"/>
+      <w:pPr>
+        <w:tabs>
+          <w:tab w:val="num" w:pos="3600"/>
+        </w:tabs>
+        <w:ind w:left="3600" w:hanging="360"/>
+      </w:pPr>
+      <w:rPr>
+        <w:rFonts w:ascii="Wingdings" w:hAnsi="Wingdings" w:hint="default"/>
+        <w:sz w:val="20"/>
+      </w:rPr>
+    </w:lvl>
+    <w:lvl w:ilvl="5" w:tentative="1">
+      <w:start w:val="1"/>
+      <w:numFmt w:val="bullet"/>
+      <w:lvlText w:val=""/>
+      <w:lvlJc w:val="left"/>
+      <w:pPr>
+        <w:tabs>
+          <w:tab w:val="num" w:pos="4320"/>
+        </w:tabs>
+        <w:ind w:left="4320" w:hanging="360"/>
+      </w:pPr>
+      <w:rPr>
+        <w:rFonts w:ascii="Wingdings" w:hAnsi="Wingdings" w:hint="default"/>
+        <w:sz w:val="20"/>
+      </w:rPr>
+    </w:lvl>
+    <w:lvl w:ilvl="6" w:tentative="1">
+      <w:start w:val="1"/>
+      <w:numFmt w:val="bullet"/>
+      <w:lvlText w:val=""/>
+      <w:lvlJc w:val="left"/>
+      <w:pPr>
+        <w:tabs>
+          <w:tab w:val="num" w:pos="5040"/>
+        </w:tabs>
+        <w:ind w:left="5040" w:hanging="360"/>
+      </w:pPr>
+      <w:rPr>
+        <w:rFonts w:ascii="Wingdings" w:hAnsi="Wingdings" w:hint="default"/>
+        <w:sz w:val="20"/>
+      </w:rPr>
+    </w:lvl>
+    <w:lvl w:ilvl="7" w:tentative="1">
+      <w:start w:val="1"/>
+      <w:numFmt w:val="bullet"/>
+      <w:lvlText w:val=""/>
+      <w:lvlJc w:val="left"/>
+      <w:pPr>
+        <w:tabs>
+          <w:tab w:val="num" w:pos="5760"/>
+        </w:tabs>
+        <w:ind w:left="5760" w:hanging="360"/>
+      </w:pPr>
+      <w:rPr>
+        <w:rFonts w:ascii="Wingdings" w:hAnsi="Wingdings" w:hint="default"/>
+        <w:sz w:val="20"/>
+      </w:rPr>
+    </w:lvl>
+    <w:lvl w:ilvl="8" w:tentative="1">
+      <w:start w:val="1"/>
+      <w:numFmt w:val="bullet"/>
+      <w:lvlText w:val=""/>
+      <w:lvlJc w:val="left"/>
+      <w:pPr>
+        <w:tabs>
+          <w:tab w:val="num" w:pos="6480"/>
+        </w:tabs>
+        <w:ind w:left="6480" w:hanging="360"/>
+      </w:pPr>
+      <w:rPr>
+        <w:rFonts w:ascii="Wingdings" w:hAnsi="Wingdings" w:hint="default"/>
+        <w:sz w:val="20"/>
+      </w:rPr>
+    </w:lvl>
+  </w:abstractNum>
+  <w:abstractNum w:abstractNumId="4" w15:restartNumberingAfterBreak="0">
+    <w:nsid w:val="33AB5977"/>
+    <w:multiLevelType w:val="multilevel"/>
+    <w:tmpl w:val="CBBEBDA2"/>
+    <w:lvl w:ilvl="0">
+      <w:start w:val="4"/>
+      <w:numFmt w:val="decimal"/>
+      <w:lvlText w:val="%1."/>
+      <w:lvlJc w:val="left"/>
+      <w:pPr>
+        <w:tabs>
+          <w:tab w:val="num" w:pos="720"/>
+        </w:tabs>
+        <w:ind w:left="720" w:hanging="360"/>
+      </w:pPr>
+    </w:lvl>
+    <w:lvl w:ilvl="1">
+      <w:start w:val="1"/>
+      <w:numFmt w:val="bullet"/>
+      <w:lvlText w:val="o"/>
+      <w:lvlJc w:val="left"/>
+      <w:pPr>
+        <w:tabs>
+          <w:tab w:val="num" w:pos="1440"/>
+        </w:tabs>
+        <w:ind w:left="1440" w:hanging="360"/>
+      </w:pPr>
+      <w:rPr>
+        <w:rFonts w:ascii="Courier New" w:hAnsi="Courier New" w:hint="default"/>
+        <w:sz w:val="20"/>
+      </w:rPr>
+    </w:lvl>
+    <w:lvl w:ilvl="2" w:tentative="1">
+      <w:start w:val="1"/>
+      <w:numFmt w:val="decimal"/>
+      <w:lvlText w:val="%3."/>
+      <w:lvlJc w:val="left"/>
+      <w:pPr>
+        <w:tabs>
+          <w:tab w:val="num" w:pos="2160"/>
+        </w:tabs>
+        <w:ind w:left="2160" w:hanging="360"/>
+      </w:pPr>
+    </w:lvl>
+    <w:lvl w:ilvl="3" w:tentative="1">
+      <w:start w:val="1"/>
+      <w:numFmt w:val="decimal"/>
+      <w:lvlText w:val="%4."/>
+      <w:lvlJc w:val="left"/>
+      <w:pPr>
+        <w:tabs>
+          <w:tab w:val="num" w:pos="2880"/>
+        </w:tabs>
+        <w:ind w:left="2880" w:hanging="360"/>
+      </w:pPr>
+    </w:lvl>
+    <w:lvl w:ilvl="4" w:tentative="1">
+      <w:start w:val="1"/>
+      <w:numFmt w:val="decimal"/>
+      <w:lvlText w:val="%5."/>
+      <w:lvlJc w:val="left"/>
+      <w:pPr>
+        <w:tabs>
+          <w:tab w:val="num" w:pos="3600"/>
+        </w:tabs>
+        <w:ind w:left="3600" w:hanging="360"/>
+      </w:pPr>
+    </w:lvl>
+    <w:lvl w:ilvl="5" w:tentative="1">
+      <w:start w:val="1"/>
+      <w:numFmt w:val="decimal"/>
+      <w:lvlText w:val="%6."/>
+      <w:lvlJc w:val="left"/>
+      <w:pPr>
+        <w:tabs>
+          <w:tab w:val="num" w:pos="4320"/>
+        </w:tabs>
+        <w:ind w:left="4320" w:hanging="360"/>
+      </w:pPr>
+    </w:lvl>
+    <w:lvl w:ilvl="6" w:tentative="1">
+      <w:start w:val="1"/>
+      <w:numFmt w:val="decimal"/>
+      <w:lvlText w:val="%7."/>
+      <w:lvlJc w:val="left"/>
+      <w:pPr>
+        <w:tabs>
+          <w:tab w:val="num" w:pos="5040"/>
+        </w:tabs>
+        <w:ind w:left="5040" w:hanging="360"/>
+      </w:pPr>
+    </w:lvl>
+    <w:lvl w:ilvl="7" w:tentative="1">
+      <w:start w:val="1"/>
+      <w:numFmt w:val="decimal"/>
+      <w:lvlText w:val="%8."/>
+      <w:lvlJc w:val="left"/>
+      <w:pPr>
+        <w:tabs>
+          <w:tab w:val="num" w:pos="5760"/>
+        </w:tabs>
+        <w:ind w:left="5760" w:hanging="360"/>
+      </w:pPr>
+    </w:lvl>
+    <w:lvl w:ilvl="8" w:tentative="1">
+      <w:start w:val="1"/>
+      <w:numFmt w:val="decimal"/>
+      <w:lvlText w:val="%9."/>
+      <w:lvlJc w:val="left"/>
+      <w:pPr>
+        <w:tabs>
+          <w:tab w:val="num" w:pos="6480"/>
+        </w:tabs>
+        <w:ind w:left="6480" w:hanging="360"/>
+      </w:pPr>
+    </w:lvl>
+  </w:abstractNum>
+  <w:abstractNum w:abstractNumId="5" w15:restartNumberingAfterBreak="0">
+    <w:nsid w:val="58056DD7"/>
+    <w:multiLevelType w:val="multilevel"/>
+    <w:tmpl w:val="2562A3E8"/>
+    <w:lvl w:ilvl="0">
+      <w:start w:val="1"/>
+      <w:numFmt w:val="bullet"/>
+      <w:lvlText w:val=""/>
+      <w:lvlJc w:val="left"/>
+      <w:pPr>
+        <w:tabs>
+          <w:tab w:val="num" w:pos="720"/>
+        </w:tabs>
+        <w:ind w:left="720" w:hanging="360"/>
+      </w:pPr>
+      <w:rPr>
+        <w:rFonts w:ascii="Symbol" w:hAnsi="Symbol" w:hint="default"/>
+        <w:sz w:val="20"/>
+      </w:rPr>
+    </w:lvl>
+    <w:lvl w:ilvl="1" w:tentative="1">
+      <w:start w:val="1"/>
+      <w:numFmt w:val="bullet"/>
+      <w:lvlText w:val="o"/>
+      <w:lvlJc w:val="left"/>
+      <w:pPr>
+        <w:tabs>
+          <w:tab w:val="num" w:pos="1440"/>
+        </w:tabs>
+        <w:ind w:left="1440" w:hanging="360"/>
+      </w:pPr>
+      <w:rPr>
+        <w:rFonts w:ascii="Courier New" w:hAnsi="Courier New" w:hint="default"/>
+        <w:sz w:val="20"/>
+      </w:rPr>
+    </w:lvl>
+    <w:lvl w:ilvl="2" w:tentative="1">
+      <w:start w:val="1"/>
+      <w:numFmt w:val="bullet"/>
+      <w:lvlText w:val=""/>
+      <w:lvlJc w:val="left"/>
+      <w:pPr>
+        <w:tabs>
+          <w:tab w:val="num" w:pos="2160"/>
+        </w:tabs>
+        <w:ind w:left="2160" w:hanging="360"/>
+      </w:pPr>
+      <w:rPr>
+        <w:rFonts w:ascii="Wingdings" w:hAnsi="Wingdings" w:hint="default"/>
+        <w:sz w:val="20"/>
+      </w:rPr>
+    </w:lvl>
+    <w:lvl w:ilvl="3" w:tentative="1">
+      <w:start w:val="1"/>
+      <w:numFmt w:val="bullet"/>
+      <w:lvlText w:val=""/>
+      <w:lvlJc w:val="left"/>
+      <w:pPr>
+        <w:tabs>
+          <w:tab w:val="num" w:pos="2880"/>
+        </w:tabs>
+        <w:ind w:left="2880" w:hanging="360"/>
+      </w:pPr>
+      <w:rPr>
+        <w:rFonts w:ascii="Wingdings" w:hAnsi="Wingdings" w:hint="default"/>
+        <w:sz w:val="20"/>
+      </w:rPr>
+    </w:lvl>
+    <w:lvl w:ilvl="4" w:tentative="1">
+      <w:start w:val="1"/>
+      <w:numFmt w:val="bullet"/>
+      <w:lvlText w:val=""/>
+      <w:lvlJc w:val="left"/>
+      <w:pPr>
+        <w:tabs>
+          <w:tab w:val="num" w:pos="3600"/>
+        </w:tabs>
+        <w:ind w:left="3600" w:hanging="360"/>
+      </w:pPr>
+      <w:rPr>
+        <w:rFonts w:ascii="Wingdings" w:hAnsi="Wingdings" w:hint="default"/>
+        <w:sz w:val="20"/>
+      </w:rPr>
+    </w:lvl>
+    <w:lvl w:ilvl="5" w:tentative="1">
+      <w:start w:val="1"/>
+      <w:numFmt w:val="bullet"/>
+      <w:lvlText w:val=""/>
+      <w:lvlJc w:val="left"/>
+      <w:pPr>
+        <w:tabs>
+          <w:tab w:val="num" w:pos="4320"/>
+        </w:tabs>
+        <w:ind w:left="4320" w:hanging="360"/>
+      </w:pPr>
+      <w:rPr>
+        <w:rFonts w:ascii="Wingdings" w:hAnsi="Wingdings" w:hint="default"/>
+        <w:sz w:val="20"/>
+      </w:rPr>
+    </w:lvl>
+    <w:lvl w:ilvl="6" w:tentative="1">
+      <w:start w:val="1"/>
+      <w:numFmt w:val="bullet"/>
+      <w:lvlText w:val=""/>
+      <w:lvlJc w:val="left"/>
+      <w:pPr>
+        <w:tabs>
+          <w:tab w:val="num" w:pos="5040"/>
+        </w:tabs>
+        <w:ind w:left="5040" w:hanging="360"/>
+      </w:pPr>
+      <w:rPr>
+        <w:rFonts w:ascii="Wingdings" w:hAnsi="Wingdings" w:hint="default"/>
+        <w:sz w:val="20"/>
+      </w:rPr>
+    </w:lvl>
+    <w:lvl w:ilvl="7" w:tentative="1">
+      <w:start w:val="1"/>
+      <w:numFmt w:val="bullet"/>
+      <w:lvlText w:val=""/>
+      <w:lvlJc w:val="left"/>
+      <w:pPr>
+        <w:tabs>
+          <w:tab w:val="num" w:pos="5760"/>
+        </w:tabs>
+        <w:ind w:left="5760" w:hanging="360"/>
+      </w:pPr>
+      <w:rPr>
+        <w:rFonts w:ascii="Wingdings" w:hAnsi="Wingdings" w:hint="default"/>
+        <w:sz w:val="20"/>
+      </w:rPr>
+    </w:lvl>
+    <w:lvl w:ilvl="8" w:tentative="1">
+      <w:start w:val="1"/>
+      <w:numFmt w:val="bullet"/>
+      <w:lvlText w:val=""/>
+      <w:lvlJc w:val="left"/>
+      <w:pPr>
+        <w:tabs>
+          <w:tab w:val="num" w:pos="6480"/>
+        </w:tabs>
+        <w:ind w:left="6480" w:hanging="360"/>
+      </w:pPr>
+      <w:rPr>
+        <w:rFonts w:ascii="Wingdings" w:hAnsi="Wingdings" w:hint="default"/>
+        <w:sz w:val="20"/>
+      </w:rPr>
+    </w:lvl>
+  </w:abstractNum>
+  <w:abstractNum w:abstractNumId="6" w15:restartNumberingAfterBreak="0">
+    <w:nsid w:val="5BF507DB"/>
+    <w:multiLevelType w:val="multilevel"/>
+    <w:tmpl w:val="2FC4CCB0"/>
+    <w:lvl w:ilvl="0">
+      <w:start w:val="1"/>
+      <w:numFmt w:val="decimal"/>
+      <w:lvlText w:val="%1."/>
+      <w:lvlJc w:val="left"/>
+      <w:pPr>
+        <w:tabs>
+          <w:tab w:val="num" w:pos="720"/>
+        </w:tabs>
+        <w:ind w:left="720" w:hanging="360"/>
+      </w:pPr>
+    </w:lvl>
+    <w:lvl w:ilvl="1">
+      <w:start w:val="1"/>
+      <w:numFmt w:val="bullet"/>
+      <w:lvlText w:val="o"/>
+      <w:lvlJc w:val="left"/>
+      <w:pPr>
+        <w:tabs>
+          <w:tab w:val="num" w:pos="1440"/>
+        </w:tabs>
+        <w:ind w:left="1440" w:hanging="360"/>
+      </w:pPr>
+      <w:rPr>
+        <w:rFonts w:ascii="Courier New" w:hAnsi="Courier New" w:hint="default"/>
+        <w:sz w:val="20"/>
+      </w:rPr>
+    </w:lvl>
+    <w:lvl w:ilvl="2" w:tentative="1">
+      <w:start w:val="1"/>
+      <w:numFmt w:val="decimal"/>
+      <w:lvlText w:val="%3."/>
+      <w:lvlJc w:val="left"/>
+      <w:pPr>
+        <w:tabs>
+          <w:tab w:val="num" w:pos="2160"/>
+        </w:tabs>
+        <w:ind w:left="2160" w:hanging="360"/>
+      </w:pPr>
+    </w:lvl>
+    <w:lvl w:ilvl="3" w:tentative="1">
+      <w:start w:val="1"/>
+      <w:numFmt w:val="decimal"/>
+      <w:lvlText w:val="%4."/>
+      <w:lvlJc w:val="left"/>
+      <w:pPr>
+        <w:tabs>
+          <w:tab w:val="num" w:pos="2880"/>
+        </w:tabs>
+        <w:ind w:left="2880" w:hanging="360"/>
+      </w:pPr>
+    </w:lvl>
+    <w:lvl w:ilvl="4" w:tentative="1">
+      <w:start w:val="1"/>
+      <w:numFmt w:val="decimal"/>
+      <w:lvlText w:val="%5."/>
+      <w:lvlJc w:val="left"/>
+      <w:pPr>
+        <w:tabs>
+          <w:tab w:val="num" w:pos="3600"/>
+        </w:tabs>
+        <w:ind w:left="3600" w:hanging="360"/>
+      </w:pPr>
+    </w:lvl>
+    <w:lvl w:ilvl="5" w:tentative="1">
+      <w:start w:val="1"/>
+      <w:numFmt w:val="decimal"/>
+      <w:lvlText w:val="%6."/>
+      <w:lvlJc w:val="left"/>
+      <w:pPr>
+        <w:tabs>
+          <w:tab w:val="num" w:pos="4320"/>
+        </w:tabs>
+        <w:ind w:left="4320" w:hanging="360"/>
+      </w:pPr>
+    </w:lvl>
+    <w:lvl w:ilvl="6" w:tentative="1">
+      <w:start w:val="1"/>
+      <w:numFmt w:val="decimal"/>
+      <w:lvlText w:val="%7."/>
+      <w:lvlJc w:val="left"/>
+      <w:pPr>
+        <w:tabs>
+          <w:tab w:val="num" w:pos="5040"/>
+        </w:tabs>
+        <w:ind w:left="5040" w:hanging="360"/>
+      </w:pPr>
+    </w:lvl>
+    <w:lvl w:ilvl="7" w:tentative="1">
+      <w:start w:val="1"/>
+      <w:numFmt w:val="decimal"/>
+      <w:lvlText w:val="%8."/>
+      <w:lvlJc w:val="left"/>
+      <w:pPr>
+        <w:tabs>
+          <w:tab w:val="num" w:pos="5760"/>
+        </w:tabs>
+        <w:ind w:left="5760" w:hanging="360"/>
+      </w:pPr>
+    </w:lvl>
+    <w:lvl w:ilvl="8" w:tentative="1">
+      <w:start w:val="1"/>
+      <w:numFmt w:val="decimal"/>
+      <w:lvlText w:val="%9."/>
+      <w:lvlJc w:val="left"/>
+      <w:pPr>
+        <w:tabs>
+          <w:tab w:val="num" w:pos="6480"/>
+        </w:tabs>
+        <w:ind w:left="6480" w:hanging="360"/>
+      </w:pPr>
+    </w:lvl>
+  </w:abstractNum>
+  <w:abstractNum w:abstractNumId="7" w15:restartNumberingAfterBreak="0">
+    <w:nsid w:val="7FC4466A"/>
+    <w:multiLevelType w:val="multilevel"/>
+    <w:tmpl w:val="4BFEDF3A"/>
+    <w:lvl w:ilvl="0">
+      <w:start w:val="1"/>
+      <w:numFmt w:val="bullet"/>
+      <w:lvlText w:val=""/>
+      <w:lvlJc w:val="left"/>
+      <w:pPr>
+        <w:tabs>
+          <w:tab w:val="num" w:pos="720"/>
+        </w:tabs>
+        <w:ind w:left="720" w:hanging="360"/>
+      </w:pPr>
+      <w:rPr>
+        <w:rFonts w:ascii="Symbol" w:hAnsi="Symbol" w:hint="default"/>
+        <w:sz w:val="20"/>
+      </w:rPr>
+    </w:lvl>
+    <w:lvl w:ilvl="1" w:tentative="1">
+      <w:start w:val="1"/>
+      <w:numFmt w:val="bullet"/>
+      <w:lvlText w:val="o"/>
+      <w:lvlJc w:val="left"/>
+      <w:pPr>
+        <w:tabs>
+          <w:tab w:val="num" w:pos="1440"/>
+        </w:tabs>
+        <w:ind w:left="1440" w:hanging="360"/>
+      </w:pPr>
+      <w:rPr>
+        <w:rFonts w:ascii="Courier New" w:hAnsi="Courier New" w:hint="default"/>
+        <w:sz w:val="20"/>
+      </w:rPr>
+    </w:lvl>
+    <w:lvl w:ilvl="2" w:tentative="1">
+      <w:start w:val="1"/>
+      <w:numFmt w:val="bullet"/>
+      <w:lvlText w:val=""/>
+      <w:lvlJc w:val="left"/>
+      <w:pPr>
+        <w:tabs>
+          <w:tab w:val="num" w:pos="2160"/>
+        </w:tabs>
+        <w:ind w:left="2160" w:hanging="360"/>
+      </w:pPr>
+      <w:rPr>
+        <w:rFonts w:ascii="Wingdings" w:hAnsi="Wingdings" w:hint="default"/>
+        <w:sz w:val="20"/>
+      </w:rPr>
+    </w:lvl>
+    <w:lvl w:ilvl="3" w:tentative="1">
+      <w:start w:val="1"/>
+      <w:numFmt w:val="bullet"/>
+      <w:lvlText w:val=""/>
+      <w:lvlJc w:val="left"/>
+      <w:pPr>
+        <w:tabs>
+          <w:tab w:val="num" w:pos="2880"/>
+        </w:tabs>
+        <w:ind w:left="2880" w:hanging="360"/>
+      </w:pPr>
+      <w:rPr>
+        <w:rFonts w:ascii="Wingdings" w:hAnsi="Wingdings" w:hint="default"/>
+        <w:sz w:val="20"/>
+      </w:rPr>
+    </w:lvl>
+    <w:lvl w:ilvl="4" w:tentative="1">
+      <w:start w:val="1"/>
+      <w:numFmt w:val="bullet"/>
+      <w:lvlText w:val=""/>
+      <w:lvlJc w:val="left"/>
+      <w:pPr>
+        <w:tabs>
+          <w:tab w:val="num" w:pos="3600"/>
+        </w:tabs>
+        <w:ind w:left="3600" w:hanging="360"/>
+      </w:pPr>
+      <w:rPr>
+        <w:rFonts w:ascii="Wingdings" w:hAnsi="Wingdings" w:hint="default"/>
+        <w:sz w:val="20"/>
+      </w:rPr>
+    </w:lvl>
+    <w:lvl w:ilvl="5" w:tentative="1">
+      <w:start w:val="1"/>
+      <w:numFmt w:val="bullet"/>
+      <w:lvlText w:val=""/>
+      <w:lvlJc w:val="left"/>
+      <w:pPr>
+        <w:tabs>
+          <w:tab w:val="num" w:pos="4320"/>
+        </w:tabs>
+        <w:ind w:left="4320" w:hanging="360"/>
+      </w:pPr>
+      <w:rPr>
+        <w:rFonts w:ascii="Wingdings" w:hAnsi="Wingdings" w:hint="default"/>
+        <w:sz w:val="20"/>
+      </w:rPr>
+    </w:lvl>
+    <w:lvl w:ilvl="6" w:tentative="1">
+      <w:start w:val="1"/>
+      <w:numFmt w:val="bullet"/>
+      <w:lvlText w:val=""/>
+      <w:lvlJc w:val="left"/>
+      <w:pPr>
+        <w:tabs>
+          <w:tab w:val="num" w:pos="5040"/>
+        </w:tabs>
+        <w:ind w:left="5040" w:hanging="360"/>
+      </w:pPr>
+      <w:rPr>
+        <w:rFonts w:ascii="Wingdings" w:hAnsi="Wingdings" w:hint="default"/>
+        <w:sz w:val="20"/>
+      </w:rPr>
+    </w:lvl>
+    <w:lvl w:ilvl="7" w:tentative="1">
+      <w:start w:val="1"/>
+      <w:numFmt w:val="bullet"/>
+      <w:lvlText w:val=""/>
+      <w:lvlJc w:val="left"/>
+      <w:pPr>
+        <w:tabs>
+          <w:tab w:val="num" w:pos="5760"/>
+        </w:tabs>
+        <w:ind w:left="5760" w:hanging="360"/>
+      </w:pPr>
+      <w:rPr>
+        <w:rFonts w:ascii="Wingdings" w:hAnsi="Wingdings" w:hint="default"/>
+        <w:sz w:val="20"/>
+      </w:rPr>
+    </w:lvl>
+    <w:lvl w:ilvl="8" w:tentative="1">
+      <w:start w:val="1"/>
+      <w:numFmt w:val="bullet"/>
+      <w:lvlText w:val=""/>
+      <w:lvlJc w:val="left"/>
+      <w:pPr>
+        <w:tabs>
+          <w:tab w:val="num" w:pos="6480"/>
+        </w:tabs>
+        <w:ind w:left="6480" w:hanging="360"/>
+      </w:pPr>
+      <w:rPr>
+        <w:rFonts w:ascii="Wingdings" w:hAnsi="Wingdings" w:hint="default"/>
+        <w:sz w:val="20"/>
+      </w:rPr>
+    </w:lvl>
+  </w:abstractNum>
+  <w:num w:numId="1" w16cid:durableId="993029554">
+    <w:abstractNumId w:val="1"/>
+  </w:num>
+  <w:num w:numId="2" w16cid:durableId="228347417">
+    <w:abstractNumId w:val="6"/>
+  </w:num>
+  <w:num w:numId="3" w16cid:durableId="1264536360">
+    <w:abstractNumId w:val="4"/>
+  </w:num>
+  <w:num w:numId="4" w16cid:durableId="1003975635">
+    <w:abstractNumId w:val="0"/>
+  </w:num>
+  <w:num w:numId="5" w16cid:durableId="1419790462">
+    <w:abstractNumId w:val="3"/>
+  </w:num>
+  <w:num w:numId="6" w16cid:durableId="1175266182">
+    <w:abstractNumId w:val="5"/>
+  </w:num>
+  <w:num w:numId="7" w16cid:durableId="590165619">
+    <w:abstractNumId w:val="7"/>
+  </w:num>
+  <w:num w:numId="8" w16cid:durableId="1955166413">
+    <w:abstractNumId w:val="2"/>
+  </w:num>
+</w:numbering>
 </file>
 
 <file path=word/styles.xml><?xml version="1.0" encoding="utf-8"?>
@@ -975,7 +3690,6 @@
   <w:style w:type="character" w:default="1" w:styleId="DefaultParagraphFont">
     <w:name w:val="Default Paragraph Font"/>
     <w:uiPriority w:val="1"/>
-    <w:semiHidden/>
     <w:unhideWhenUsed/>
   </w:style>
   <w:style w:type="table" w:default="1" w:styleId="TableNormal">
@@ -1290,6 +4004,29 @@
       <w:spacing w:val="5"/>
     </w:rPr>
   </w:style>
+  <w:style w:type="character" w:styleId="Hyperlink">
+    <w:name w:val="Hyperlink"/>
+    <w:basedOn w:val="DefaultParagraphFont"/>
+    <w:uiPriority w:val="99"/>
+    <w:unhideWhenUsed/>
+    <w:rsid w:val="005D3294"/>
+    <w:rPr>
+      <w:color w:val="0563C1" w:themeColor="hyperlink"/>
+      <w:u w:val="single"/>
+    </w:rPr>
+  </w:style>
+  <w:style w:type="character" w:styleId="UnresolvedMention">
+    <w:name w:val="Unresolved Mention"/>
+    <w:basedOn w:val="DefaultParagraphFont"/>
+    <w:uiPriority w:val="99"/>
+    <w:semiHidden/>
+    <w:unhideWhenUsed/>
+    <w:rsid w:val="005D3294"/>
+    <w:rPr>
+      <w:color w:val="605E5C"/>
+      <w:shd w:val="clear" w:color="auto" w:fill="E1DFDD"/>
+    </w:rPr>
+  </w:style>
 </w:styles>
 </file>
 

</xml_diff>

<commit_message>
Updated IoT project files
</commit_message>
<xml_diff>
--- a/Baby monitoring.docx
+++ b/Baby monitoring.docx
@@ -5,13 +5,20 @@
     <w:p>
       <w:pPr>
         <w:rPr>
-          <w:lang w:val="en-US"/>
-        </w:rPr>
-      </w:pPr>
-      <w:r>
-        <w:rPr>
           <w:b/>
           <w:bCs/>
+          <w:sz w:val="32"/>
+          <w:szCs w:val="32"/>
+          <w:lang w:val="en-US"/>
+        </w:rPr>
+      </w:pPr>
+      <w:r>
+        <w:rPr>
+          <w:b/>
+          <w:bCs/>
+          <w:sz w:val="32"/>
+          <w:szCs w:val="32"/>
+          <w:highlight w:val="cyan"/>
           <w:u w:val="single"/>
           <w:lang w:val="en-US"/>
         </w:rPr>
@@ -19,33 +26,29 @@
       </w:r>
       <w:r>
         <w:rPr>
-          <w:lang w:val="en-US"/>
-        </w:rPr>
-        <w:t xml:space="preserve"> </w:t>
-      </w:r>
-    </w:p>
-    <w:p>
-      <w:pPr>
-        <w:rPr>
-          <w:lang w:val="en-US"/>
-        </w:rPr>
-      </w:pPr>
-    </w:p>
-    <w:p>
-      <w:pPr>
-        <w:rPr>
           <w:b/>
           <w:bCs/>
-        </w:rPr>
-      </w:pPr>
-      <w:r>
-        <w:rPr>
-          <w:rFonts w:ascii="Segoe UI Emoji" w:hAnsi="Segoe UI Emoji" w:cs="Segoe UI Emoji"/>
+          <w:sz w:val="32"/>
+          <w:szCs w:val="32"/>
+          <w:lang w:val="en-US"/>
+        </w:rPr>
+        <w:t xml:space="preserve"> </w:t>
+      </w:r>
+    </w:p>
+    <w:p>
+      <w:pPr>
+        <w:rPr>
+          <w:lang w:val="en-US"/>
+        </w:rPr>
+      </w:pPr>
+    </w:p>
+    <w:p>
+      <w:pPr>
+        <w:rPr>
           <w:b/>
           <w:bCs/>
         </w:rPr>
-        <w:t>👶</w:t>
-      </w:r>
+      </w:pPr>
       <w:r>
         <w:rPr>
           <w:b/>
@@ -63,18 +66,10 @@
       </w:pPr>
       <w:r>
         <w:rPr>
-          <w:rFonts w:ascii="Segoe UI Emoji" w:hAnsi="Segoe UI Emoji" w:cs="Segoe UI Emoji"/>
           <w:b/>
           <w:bCs/>
         </w:rPr>
-        <w:t>✅</w:t>
-      </w:r>
-      <w:r>
-        <w:rPr>
-          <w:b/>
-          <w:bCs/>
-        </w:rPr>
-        <w:t xml:space="preserve"> What This System Does:</w:t>
+        <w:t>What This System Does:</w:t>
       </w:r>
     </w:p>
     <w:p>
@@ -143,6 +138,9 @@
       <w:r>
         <w:t xml:space="preserve"> via Serial</w:t>
       </w:r>
+      <w:r>
+        <w:t xml:space="preserve"> monitor</w:t>
+      </w:r>
     </w:p>
     <w:p>
       <w:pPr>
@@ -189,7 +187,7 @@
     <w:p>
       <w:r>
         <w:pict>
-          <v:rect id="_x0000_i1067" style="width:0;height:1.5pt" o:hralign="center" o:hrstd="t" o:hr="t" fillcolor="#a0a0a0" stroked="f"/>
+          <v:rect id="_x0000_i1025" style="width:0;height:1.5pt" o:hralign="center" o:hrstd="t" o:hr="t" fillcolor="#a0a0a0" stroked="f"/>
         </w:pict>
       </w:r>
     </w:p>
@@ -202,18 +200,301 @@
       </w:pPr>
       <w:r>
         <w:rPr>
-          <w:rFonts w:ascii="Segoe UI Emoji" w:hAnsi="Segoe UI Emoji" w:cs="Segoe UI Emoji"/>
           <w:b/>
           <w:bCs/>
         </w:rPr>
-        <w:t>🔧</w:t>
-      </w:r>
-      <w:r>
+        <w:t xml:space="preserve"> STEP 1: Required Components</w:t>
+      </w:r>
+    </w:p>
+    <w:tbl>
+      <w:tblPr>
+        <w:tblW w:w="0" w:type="auto"/>
+        <w:tblCellSpacing w:w="15" w:type="dxa"/>
+        <w:tblInd w:w="5" w:type="dxa"/>
+        <w:tblCellMar>
+          <w:top w:w="15" w:type="dxa"/>
+          <w:left w:w="15" w:type="dxa"/>
+          <w:bottom w:w="15" w:type="dxa"/>
+          <w:right w:w="15" w:type="dxa"/>
+        </w:tblCellMar>
+        <w:tblLook w:val="04A0" w:firstRow="1" w:lastRow="0" w:firstColumn="1" w:lastColumn="0" w:noHBand="0" w:noVBand="1"/>
+      </w:tblPr>
+      <w:tblGrid>
+        <w:gridCol w:w="1729"/>
+        <w:gridCol w:w="888"/>
+      </w:tblGrid>
+      <w:tr>
+        <w:trPr>
+          <w:tblHeader/>
+          <w:tblCellSpacing w:w="15" w:type="dxa"/>
+        </w:trPr>
+        <w:tc>
+          <w:tcPr>
+            <w:tcW w:w="0" w:type="auto"/>
+            <w:tcBorders>
+              <w:top w:val="single" w:sz="4" w:space="0" w:color="auto"/>
+              <w:left w:val="single" w:sz="4" w:space="0" w:color="auto"/>
+              <w:bottom w:val="single" w:sz="4" w:space="0" w:color="auto"/>
+              <w:right w:val="single" w:sz="4" w:space="0" w:color="auto"/>
+            </w:tcBorders>
+            <w:vAlign w:val="center"/>
+            <w:hideMark/>
+          </w:tcPr>
+          <w:p>
+            <w:pPr>
+              <w:rPr>
+                <w:b/>
+                <w:bCs/>
+              </w:rPr>
+            </w:pPr>
+            <w:r>
+              <w:rPr>
+                <w:b/>
+                <w:bCs/>
+              </w:rPr>
+              <w:t>Component</w:t>
+            </w:r>
+          </w:p>
+        </w:tc>
+        <w:tc>
+          <w:tcPr>
+            <w:tcW w:w="843" w:type="dxa"/>
+            <w:tcBorders>
+              <w:top w:val="single" w:sz="4" w:space="0" w:color="auto"/>
+              <w:bottom w:val="single" w:sz="4" w:space="0" w:color="auto"/>
+              <w:right w:val="single" w:sz="4" w:space="0" w:color="auto"/>
+            </w:tcBorders>
+            <w:vAlign w:val="center"/>
+            <w:hideMark/>
+          </w:tcPr>
+          <w:p>
+            <w:pPr>
+              <w:rPr>
+                <w:b/>
+                <w:bCs/>
+              </w:rPr>
+            </w:pPr>
+            <w:r>
+              <w:rPr>
+                <w:b/>
+                <w:bCs/>
+              </w:rPr>
+              <w:t>Quantity</w:t>
+            </w:r>
+          </w:p>
+        </w:tc>
+      </w:tr>
+      <w:tr>
+        <w:trPr>
+          <w:tblCellSpacing w:w="15" w:type="dxa"/>
+        </w:trPr>
+        <w:tc>
+          <w:tcPr>
+            <w:tcW w:w="0" w:type="auto"/>
+            <w:tcBorders>
+              <w:left w:val="single" w:sz="4" w:space="0" w:color="auto"/>
+              <w:right w:val="single" w:sz="4" w:space="0" w:color="auto"/>
+            </w:tcBorders>
+            <w:vAlign w:val="center"/>
+            <w:hideMark/>
+          </w:tcPr>
+          <w:p>
+            <w:r>
+              <w:t>ESP32</w:t>
+            </w:r>
+          </w:p>
+        </w:tc>
+        <w:tc>
+          <w:tcPr>
+            <w:tcW w:w="843" w:type="dxa"/>
+            <w:tcBorders>
+              <w:right w:val="single" w:sz="4" w:space="0" w:color="auto"/>
+            </w:tcBorders>
+            <w:vAlign w:val="center"/>
+            <w:hideMark/>
+          </w:tcPr>
+          <w:p>
+            <w:r>
+              <w:t>1</w:t>
+            </w:r>
+          </w:p>
+        </w:tc>
+      </w:tr>
+      <w:tr>
+        <w:trPr>
+          <w:tblCellSpacing w:w="15" w:type="dxa"/>
+        </w:trPr>
+        <w:tc>
+          <w:tcPr>
+            <w:tcW w:w="0" w:type="auto"/>
+            <w:tcBorders>
+              <w:top w:val="single" w:sz="4" w:space="0" w:color="auto"/>
+              <w:left w:val="single" w:sz="4" w:space="0" w:color="auto"/>
+              <w:bottom w:val="single" w:sz="4" w:space="0" w:color="auto"/>
+              <w:right w:val="single" w:sz="4" w:space="0" w:color="auto"/>
+            </w:tcBorders>
+            <w:vAlign w:val="center"/>
+            <w:hideMark/>
+          </w:tcPr>
+          <w:p>
+            <w:r>
+              <w:t>DHT22 Sensor</w:t>
+            </w:r>
+          </w:p>
+        </w:tc>
+        <w:tc>
+          <w:tcPr>
+            <w:tcW w:w="843" w:type="dxa"/>
+            <w:tcBorders>
+              <w:top w:val="single" w:sz="4" w:space="0" w:color="auto"/>
+              <w:bottom w:val="single" w:sz="4" w:space="0" w:color="auto"/>
+              <w:right w:val="single" w:sz="4" w:space="0" w:color="auto"/>
+            </w:tcBorders>
+            <w:vAlign w:val="center"/>
+            <w:hideMark/>
+          </w:tcPr>
+          <w:p>
+            <w:r>
+              <w:t>1</w:t>
+            </w:r>
+          </w:p>
+        </w:tc>
+      </w:tr>
+      <w:tr>
+        <w:trPr>
+          <w:tblCellSpacing w:w="15" w:type="dxa"/>
+        </w:trPr>
+        <w:tc>
+          <w:tcPr>
+            <w:tcW w:w="0" w:type="auto"/>
+            <w:tcBorders>
+              <w:left w:val="single" w:sz="4" w:space="0" w:color="auto"/>
+              <w:bottom w:val="single" w:sz="4" w:space="0" w:color="auto"/>
+              <w:right w:val="single" w:sz="4" w:space="0" w:color="auto"/>
+            </w:tcBorders>
+            <w:vAlign w:val="center"/>
+            <w:hideMark/>
+          </w:tcPr>
+          <w:p>
+            <w:r>
+              <w:t>MPU6050 Module</w:t>
+            </w:r>
+          </w:p>
+        </w:tc>
+        <w:tc>
+          <w:tcPr>
+            <w:tcW w:w="843" w:type="dxa"/>
+            <w:tcBorders>
+              <w:bottom w:val="single" w:sz="4" w:space="0" w:color="auto"/>
+              <w:right w:val="single" w:sz="4" w:space="0" w:color="auto"/>
+            </w:tcBorders>
+            <w:vAlign w:val="center"/>
+            <w:hideMark/>
+          </w:tcPr>
+          <w:p>
+            <w:r>
+              <w:t>1</w:t>
+            </w:r>
+          </w:p>
+        </w:tc>
+      </w:tr>
+      <w:tr>
+        <w:trPr>
+          <w:tblCellSpacing w:w="15" w:type="dxa"/>
+        </w:trPr>
+        <w:tc>
+          <w:tcPr>
+            <w:tcW w:w="0" w:type="auto"/>
+            <w:tcBorders>
+              <w:left w:val="single" w:sz="4" w:space="0" w:color="auto"/>
+              <w:right w:val="single" w:sz="4" w:space="0" w:color="auto"/>
+            </w:tcBorders>
+            <w:vAlign w:val="center"/>
+            <w:hideMark/>
+          </w:tcPr>
+          <w:p>
+            <w:r>
+              <w:t>Servo Motor</w:t>
+            </w:r>
+          </w:p>
+        </w:tc>
+        <w:tc>
+          <w:tcPr>
+            <w:tcW w:w="843" w:type="dxa"/>
+            <w:tcBorders>
+              <w:right w:val="single" w:sz="4" w:space="0" w:color="auto"/>
+            </w:tcBorders>
+            <w:vAlign w:val="center"/>
+            <w:hideMark/>
+          </w:tcPr>
+          <w:p>
+            <w:r>
+              <w:t>1</w:t>
+            </w:r>
+          </w:p>
+        </w:tc>
+      </w:tr>
+      <w:tr>
+        <w:trPr>
+          <w:tblCellSpacing w:w="15" w:type="dxa"/>
+        </w:trPr>
+        <w:tc>
+          <w:tcPr>
+            <w:tcW w:w="0" w:type="auto"/>
+            <w:tcBorders>
+              <w:top w:val="single" w:sz="4" w:space="0" w:color="auto"/>
+              <w:left w:val="single" w:sz="4" w:space="0" w:color="auto"/>
+              <w:bottom w:val="single" w:sz="4" w:space="0" w:color="auto"/>
+              <w:right w:val="single" w:sz="4" w:space="0" w:color="auto"/>
+            </w:tcBorders>
+            <w:vAlign w:val="center"/>
+            <w:hideMark/>
+          </w:tcPr>
+          <w:p>
+            <w:r>
+              <w:t>Jumper Wires</w:t>
+            </w:r>
+          </w:p>
+        </w:tc>
+        <w:tc>
+          <w:tcPr>
+            <w:tcW w:w="843" w:type="dxa"/>
+            <w:tcBorders>
+              <w:top w:val="single" w:sz="4" w:space="0" w:color="auto"/>
+              <w:bottom w:val="single" w:sz="4" w:space="0" w:color="auto"/>
+              <w:right w:val="single" w:sz="4" w:space="0" w:color="auto"/>
+            </w:tcBorders>
+            <w:vAlign w:val="center"/>
+            <w:hideMark/>
+          </w:tcPr>
+          <w:p>
+            <w:r>
+              <w:t>As needed</w:t>
+            </w:r>
+          </w:p>
+        </w:tc>
+      </w:tr>
+    </w:tbl>
+    <w:p>
+      <w:r>
+        <w:pict>
+          <v:rect id="_x0000_i1026" style="width:0;height:1.5pt" o:hralign="center" o:hrstd="t" o:hr="t" fillcolor="#a0a0a0" stroked="f"/>
+        </w:pict>
+      </w:r>
+    </w:p>
+    <w:p>
+      <w:pPr>
         <w:rPr>
           <w:b/>
           <w:bCs/>
         </w:rPr>
-        <w:t xml:space="preserve"> STEP 1: Required Components</w:t>
+      </w:pPr>
+      <w:r>
+        <w:rPr>
+          <w:b/>
+          <w:bCs/>
+        </w:rPr>
+        <w:t xml:space="preserve"> STEP 2: Circuit Connections</w:t>
       </w:r>
     </w:p>
     <w:tbl>
@@ -229,8 +510,8 @@
         <w:tblLook w:val="04A0" w:firstRow="1" w:lastRow="0" w:firstColumn="1" w:lastColumn="0" w:noHBand="0" w:noVBand="1"/>
       </w:tblPr>
       <w:tblGrid>
-        <w:gridCol w:w="1709"/>
-        <w:gridCol w:w="1014"/>
+        <w:gridCol w:w="1450"/>
+        <w:gridCol w:w="2595"/>
       </w:tblGrid>
       <w:tr>
         <w:trPr>
@@ -240,6 +521,12 @@
         <w:tc>
           <w:tcPr>
             <w:tcW w:w="0" w:type="auto"/>
+            <w:tcBorders>
+              <w:top w:val="single" w:sz="4" w:space="0" w:color="auto"/>
+              <w:left w:val="single" w:sz="4" w:space="0" w:color="auto"/>
+              <w:bottom w:val="single" w:sz="4" w:space="0" w:color="auto"/>
+              <w:right w:val="single" w:sz="4" w:space="0" w:color="auto"/>
+            </w:tcBorders>
             <w:vAlign w:val="center"/>
             <w:hideMark/>
           </w:tcPr>
@@ -255,13 +542,18 @@
                 <w:b/>
                 <w:bCs/>
               </w:rPr>
-              <w:t>Component</w:t>
+              <w:t>Module</w:t>
             </w:r>
           </w:p>
         </w:tc>
         <w:tc>
           <w:tcPr>
             <w:tcW w:w="0" w:type="auto"/>
+            <w:tcBorders>
+              <w:top w:val="single" w:sz="4" w:space="0" w:color="auto"/>
+              <w:bottom w:val="single" w:sz="4" w:space="0" w:color="auto"/>
+              <w:right w:val="single" w:sz="4" w:space="0" w:color="auto"/>
+            </w:tcBorders>
             <w:vAlign w:val="center"/>
             <w:hideMark/>
           </w:tcPr>
@@ -277,7 +569,46 @@
                 <w:b/>
                 <w:bCs/>
               </w:rPr>
-              <w:t>Quantity</w:t>
+              <w:t>Pin on ESP32</w:t>
+            </w:r>
+          </w:p>
+        </w:tc>
+      </w:tr>
+      <w:tr>
+        <w:trPr>
+          <w:trHeight w:val="53"/>
+          <w:tblCellSpacing w:w="15" w:type="dxa"/>
+        </w:trPr>
+        <w:tc>
+          <w:tcPr>
+            <w:tcW w:w="0" w:type="auto"/>
+            <w:tcBorders>
+              <w:left w:val="single" w:sz="4" w:space="0" w:color="auto"/>
+              <w:bottom w:val="single" w:sz="4" w:space="0" w:color="auto"/>
+              <w:right w:val="single" w:sz="4" w:space="0" w:color="auto"/>
+            </w:tcBorders>
+            <w:vAlign w:val="center"/>
+            <w:hideMark/>
+          </w:tcPr>
+          <w:p>
+            <w:r>
+              <w:t>DHT22 VCC</w:t>
+            </w:r>
+          </w:p>
+        </w:tc>
+        <w:tc>
+          <w:tcPr>
+            <w:tcW w:w="0" w:type="auto"/>
+            <w:tcBorders>
+              <w:bottom w:val="single" w:sz="4" w:space="0" w:color="auto"/>
+              <w:right w:val="single" w:sz="4" w:space="0" w:color="auto"/>
+            </w:tcBorders>
+            <w:vAlign w:val="center"/>
+            <w:hideMark/>
+          </w:tcPr>
+          <w:p>
+            <w:r>
+              <w:t>3.3V</w:t>
             </w:r>
           </w:p>
         </w:tc>
@@ -289,24 +620,31 @@
         <w:tc>
           <w:tcPr>
             <w:tcW w:w="0" w:type="auto"/>
-            <w:vAlign w:val="center"/>
-            <w:hideMark/>
-          </w:tcPr>
-          <w:p>
-            <w:r>
-              <w:t>ESP32</w:t>
+            <w:tcBorders>
+              <w:left w:val="single" w:sz="4" w:space="0" w:color="auto"/>
+              <w:right w:val="single" w:sz="4" w:space="0" w:color="auto"/>
+            </w:tcBorders>
+            <w:vAlign w:val="center"/>
+            <w:hideMark/>
+          </w:tcPr>
+          <w:p>
+            <w:r>
+              <w:t>DHT22 GND</w:t>
             </w:r>
           </w:p>
         </w:tc>
         <w:tc>
           <w:tcPr>
             <w:tcW w:w="0" w:type="auto"/>
-            <w:vAlign w:val="center"/>
-            <w:hideMark/>
-          </w:tcPr>
-          <w:p>
-            <w:r>
-              <w:t>1</w:t>
+            <w:tcBorders>
+              <w:right w:val="single" w:sz="4" w:space="0" w:color="auto"/>
+            </w:tcBorders>
+            <w:vAlign w:val="center"/>
+            <w:hideMark/>
+          </w:tcPr>
+          <w:p>
+            <w:r>
+              <w:t>GND</w:t>
             </w:r>
           </w:p>
         </w:tc>
@@ -318,24 +656,33 @@
         <w:tc>
           <w:tcPr>
             <w:tcW w:w="0" w:type="auto"/>
-            <w:vAlign w:val="center"/>
-            <w:hideMark/>
-          </w:tcPr>
-          <w:p>
-            <w:r>
-              <w:t>DHT22 Sensor</w:t>
+            <w:tcBorders>
+              <w:top w:val="single" w:sz="4" w:space="0" w:color="auto"/>
+              <w:left w:val="single" w:sz="4" w:space="0" w:color="auto"/>
+              <w:right w:val="single" w:sz="4" w:space="0" w:color="auto"/>
+            </w:tcBorders>
+            <w:vAlign w:val="center"/>
+            <w:hideMark/>
+          </w:tcPr>
+          <w:p>
+            <w:r>
+              <w:t>DHT22 DATA</w:t>
             </w:r>
           </w:p>
         </w:tc>
         <w:tc>
           <w:tcPr>
             <w:tcW w:w="0" w:type="auto"/>
-            <w:vAlign w:val="center"/>
-            <w:hideMark/>
-          </w:tcPr>
-          <w:p>
-            <w:r>
-              <w:t>1</w:t>
+            <w:tcBorders>
+              <w:top w:val="single" w:sz="4" w:space="0" w:color="auto"/>
+              <w:right w:val="single" w:sz="4" w:space="0" w:color="auto"/>
+            </w:tcBorders>
+            <w:vAlign w:val="center"/>
+            <w:hideMark/>
+          </w:tcPr>
+          <w:p>
+            <w:r>
+              <w:t>GPIO 21</w:t>
             </w:r>
           </w:p>
         </w:tc>
@@ -347,24 +694,35 @@
         <w:tc>
           <w:tcPr>
             <w:tcW w:w="0" w:type="auto"/>
-            <w:vAlign w:val="center"/>
-            <w:hideMark/>
-          </w:tcPr>
-          <w:p>
-            <w:r>
-              <w:t>MPU6050 Module</w:t>
+            <w:tcBorders>
+              <w:top w:val="single" w:sz="4" w:space="0" w:color="auto"/>
+              <w:left w:val="single" w:sz="4" w:space="0" w:color="auto"/>
+              <w:bottom w:val="single" w:sz="4" w:space="0" w:color="auto"/>
+              <w:right w:val="single" w:sz="4" w:space="0" w:color="auto"/>
+            </w:tcBorders>
+            <w:vAlign w:val="center"/>
+            <w:hideMark/>
+          </w:tcPr>
+          <w:p>
+            <w:r>
+              <w:t>MPU6050 VCC</w:t>
             </w:r>
           </w:p>
         </w:tc>
         <w:tc>
           <w:tcPr>
             <w:tcW w:w="0" w:type="auto"/>
-            <w:vAlign w:val="center"/>
-            <w:hideMark/>
-          </w:tcPr>
-          <w:p>
-            <w:r>
-              <w:t>1</w:t>
+            <w:tcBorders>
+              <w:top w:val="single" w:sz="4" w:space="0" w:color="auto"/>
+              <w:bottom w:val="single" w:sz="4" w:space="0" w:color="auto"/>
+              <w:right w:val="single" w:sz="4" w:space="0" w:color="auto"/>
+            </w:tcBorders>
+            <w:vAlign w:val="center"/>
+            <w:hideMark/>
+          </w:tcPr>
+          <w:p>
+            <w:r>
+              <w:t>3.3V</w:t>
             </w:r>
           </w:p>
         </w:tc>
@@ -376,24 +734,31 @@
         <w:tc>
           <w:tcPr>
             <w:tcW w:w="0" w:type="auto"/>
-            <w:vAlign w:val="center"/>
-            <w:hideMark/>
-          </w:tcPr>
-          <w:p>
-            <w:r>
-              <w:t>Servo Motor</w:t>
+            <w:tcBorders>
+              <w:left w:val="single" w:sz="4" w:space="0" w:color="auto"/>
+              <w:right w:val="single" w:sz="4" w:space="0" w:color="auto"/>
+            </w:tcBorders>
+            <w:vAlign w:val="center"/>
+            <w:hideMark/>
+          </w:tcPr>
+          <w:p>
+            <w:r>
+              <w:t>MPU6050 GND</w:t>
             </w:r>
           </w:p>
         </w:tc>
         <w:tc>
           <w:tcPr>
             <w:tcW w:w="0" w:type="auto"/>
-            <w:vAlign w:val="center"/>
-            <w:hideMark/>
-          </w:tcPr>
-          <w:p>
-            <w:r>
-              <w:t>1</w:t>
+            <w:tcBorders>
+              <w:right w:val="single" w:sz="4" w:space="0" w:color="auto"/>
+            </w:tcBorders>
+            <w:vAlign w:val="center"/>
+            <w:hideMark/>
+          </w:tcPr>
+          <w:p>
+            <w:r>
+              <w:t>GND</w:t>
             </w:r>
           </w:p>
         </w:tc>
@@ -405,24 +770,31 @@
         <w:tc>
           <w:tcPr>
             <w:tcW w:w="0" w:type="auto"/>
-            <w:vAlign w:val="center"/>
-            <w:hideMark/>
-          </w:tcPr>
-          <w:p>
-            <w:r>
-              <w:t>Jumper Wires</w:t>
+            <w:tcBorders>
+              <w:left w:val="single" w:sz="4" w:space="0" w:color="auto"/>
+              <w:right w:val="single" w:sz="4" w:space="0" w:color="auto"/>
+            </w:tcBorders>
+            <w:vAlign w:val="center"/>
+            <w:hideMark/>
+          </w:tcPr>
+          <w:p>
+            <w:r>
+              <w:t>MPU6050 SDA</w:t>
             </w:r>
           </w:p>
         </w:tc>
         <w:tc>
           <w:tcPr>
             <w:tcW w:w="0" w:type="auto"/>
-            <w:vAlign w:val="center"/>
-            <w:hideMark/>
-          </w:tcPr>
-          <w:p>
-            <w:r>
-              <w:t>As needed</w:t>
+            <w:tcBorders>
+              <w:right w:val="single" w:sz="4" w:space="0" w:color="auto"/>
+            </w:tcBorders>
+            <w:vAlign w:val="center"/>
+            <w:hideMark/>
+          </w:tcPr>
+          <w:p>
+            <w:r>
+              <w:t>GPIO 21</w:t>
             </w:r>
           </w:p>
         </w:tc>
@@ -434,24 +806,149 @@
         <w:tc>
           <w:tcPr>
             <w:tcW w:w="0" w:type="auto"/>
-            <w:vAlign w:val="center"/>
-            <w:hideMark/>
-          </w:tcPr>
-          <w:p>
-            <w:r>
-              <w:t>Breadboard</w:t>
+            <w:tcBorders>
+              <w:top w:val="single" w:sz="4" w:space="0" w:color="auto"/>
+              <w:left w:val="single" w:sz="4" w:space="0" w:color="auto"/>
+              <w:right w:val="single" w:sz="4" w:space="0" w:color="auto"/>
+            </w:tcBorders>
+            <w:vAlign w:val="center"/>
+            <w:hideMark/>
+          </w:tcPr>
+          <w:p>
+            <w:r>
+              <w:t>MPU6050 SCL</w:t>
             </w:r>
           </w:p>
         </w:tc>
         <w:tc>
           <w:tcPr>
             <w:tcW w:w="0" w:type="auto"/>
-            <w:vAlign w:val="center"/>
-            <w:hideMark/>
-          </w:tcPr>
-          <w:p>
-            <w:r>
-              <w:t>Optional</w:t>
+            <w:tcBorders>
+              <w:top w:val="single" w:sz="4" w:space="0" w:color="auto"/>
+              <w:right w:val="single" w:sz="4" w:space="0" w:color="auto"/>
+            </w:tcBorders>
+            <w:vAlign w:val="center"/>
+            <w:hideMark/>
+          </w:tcPr>
+          <w:p>
+            <w:r>
+              <w:t>GPIO 22</w:t>
+            </w:r>
+          </w:p>
+        </w:tc>
+      </w:tr>
+      <w:tr>
+        <w:trPr>
+          <w:tblCellSpacing w:w="15" w:type="dxa"/>
+        </w:trPr>
+        <w:tc>
+          <w:tcPr>
+            <w:tcW w:w="0" w:type="auto"/>
+            <w:tcBorders>
+              <w:top w:val="single" w:sz="4" w:space="0" w:color="auto"/>
+              <w:left w:val="single" w:sz="4" w:space="0" w:color="auto"/>
+              <w:right w:val="single" w:sz="4" w:space="0" w:color="auto"/>
+            </w:tcBorders>
+            <w:vAlign w:val="center"/>
+            <w:hideMark/>
+          </w:tcPr>
+          <w:p>
+            <w:r>
+              <w:t>Servo Signal</w:t>
+            </w:r>
+          </w:p>
+        </w:tc>
+        <w:tc>
+          <w:tcPr>
+            <w:tcW w:w="0" w:type="auto"/>
+            <w:tcBorders>
+              <w:top w:val="single" w:sz="4" w:space="0" w:color="auto"/>
+              <w:right w:val="single" w:sz="4" w:space="0" w:color="auto"/>
+            </w:tcBorders>
+            <w:vAlign w:val="center"/>
+            <w:hideMark/>
+          </w:tcPr>
+          <w:p>
+            <w:r>
+              <w:t>GPIO 15</w:t>
+            </w:r>
+          </w:p>
+        </w:tc>
+      </w:tr>
+      <w:tr>
+        <w:trPr>
+          <w:tblCellSpacing w:w="15" w:type="dxa"/>
+        </w:trPr>
+        <w:tc>
+          <w:tcPr>
+            <w:tcW w:w="0" w:type="auto"/>
+            <w:tcBorders>
+              <w:top w:val="single" w:sz="4" w:space="0" w:color="auto"/>
+              <w:left w:val="single" w:sz="4" w:space="0" w:color="auto"/>
+              <w:right w:val="single" w:sz="4" w:space="0" w:color="auto"/>
+            </w:tcBorders>
+            <w:vAlign w:val="center"/>
+            <w:hideMark/>
+          </w:tcPr>
+          <w:p>
+            <w:r>
+              <w:t>Servo VCC</w:t>
+            </w:r>
+          </w:p>
+        </w:tc>
+        <w:tc>
+          <w:tcPr>
+            <w:tcW w:w="0" w:type="auto"/>
+            <w:tcBorders>
+              <w:top w:val="single" w:sz="4" w:space="0" w:color="auto"/>
+              <w:right w:val="single" w:sz="4" w:space="0" w:color="auto"/>
+            </w:tcBorders>
+            <w:vAlign w:val="center"/>
+            <w:hideMark/>
+          </w:tcPr>
+          <w:p>
+            <w:r>
+              <w:t>External 5V (recommended)</w:t>
+            </w:r>
+          </w:p>
+        </w:tc>
+      </w:tr>
+      <w:tr>
+        <w:trPr>
+          <w:tblCellSpacing w:w="15" w:type="dxa"/>
+        </w:trPr>
+        <w:tc>
+          <w:tcPr>
+            <w:tcW w:w="0" w:type="auto"/>
+            <w:tcBorders>
+              <w:top w:val="single" w:sz="4" w:space="0" w:color="auto"/>
+              <w:left w:val="single" w:sz="4" w:space="0" w:color="auto"/>
+              <w:bottom w:val="single" w:sz="4" w:space="0" w:color="auto"/>
+              <w:right w:val="single" w:sz="4" w:space="0" w:color="auto"/>
+            </w:tcBorders>
+            <w:vAlign w:val="center"/>
+            <w:hideMark/>
+          </w:tcPr>
+          <w:p>
+            <w:r>
+              <w:t>Servo GND</w:t>
+            </w:r>
+          </w:p>
+        </w:tc>
+        <w:tc>
+          <w:tcPr>
+            <w:tcW w:w="0" w:type="auto"/>
+            <w:tcBorders>
+              <w:top w:val="single" w:sz="4" w:space="0" w:color="auto"/>
+              <w:bottom w:val="single" w:sz="4" w:space="0" w:color="auto"/>
+              <w:right w:val="single" w:sz="4" w:space="0" w:color="auto"/>
+            </w:tcBorders>
+            <w:vAlign w:val="center"/>
+            <w:hideMark/>
+          </w:tcPr>
+          <w:p>
+            <w:r>
+              <w:t>GND</w:t>
             </w:r>
           </w:p>
         </w:tc>
@@ -460,7 +957,7 @@
     <w:p>
       <w:r>
         <w:pict>
-          <v:rect id="_x0000_i1068" style="width:0;height:1.5pt" o:hralign="center" o:hrstd="t" o:hr="t" fillcolor="#a0a0a0" stroked="f"/>
+          <v:rect id="_x0000_i1027" style="width:0;height:1.5pt" o:hralign="center" o:hrstd="t" o:hr="t" fillcolor="#a0a0a0" stroked="f"/>
         </w:pict>
       </w:r>
     </w:p>
@@ -473,18 +970,129 @@
       </w:pPr>
       <w:r>
         <w:rPr>
-          <w:rFonts w:ascii="Segoe UI Emoji" w:hAnsi="Segoe UI Emoji" w:cs="Segoe UI Emoji"/>
           <w:b/>
           <w:bCs/>
         </w:rPr>
-        <w:t>🧠</w:t>
-      </w:r>
+        <w:t xml:space="preserve"> STEP 3: Blynk Cloud Setup</w:t>
+      </w:r>
+    </w:p>
+    <w:p>
+      <w:pPr>
+        <w:numPr>
+          <w:ilvl w:val="0"/>
+          <w:numId w:val="2"/>
+        </w:numPr>
+      </w:pPr>
       <w:r>
         <w:rPr>
           <w:b/>
           <w:bCs/>
         </w:rPr>
-        <w:t xml:space="preserve"> STEP 2: Circuit Connections</w:t>
+        <w:t>Go to</w:t>
+      </w:r>
+      <w:r>
+        <w:t xml:space="preserve"> </w:t>
+      </w:r>
+      <w:hyperlink r:id="rId5" w:tgtFrame="_new" w:history="1">
+        <w:r>
+          <w:rPr>
+            <w:rStyle w:val="Hyperlink"/>
+          </w:rPr>
+          <w:t>https://blynk.cloud</w:t>
+        </w:r>
+      </w:hyperlink>
+    </w:p>
+    <w:p>
+      <w:pPr>
+        <w:numPr>
+          <w:ilvl w:val="0"/>
+          <w:numId w:val="2"/>
+        </w:numPr>
+      </w:pPr>
+      <w:r>
+        <w:t xml:space="preserve">Login and click </w:t>
+      </w:r>
+      <w:r>
+        <w:rPr>
+          <w:b/>
+          <w:bCs/>
+        </w:rPr>
+        <w:t>“Templates” → “+ New Template”</w:t>
+      </w:r>
+    </w:p>
+    <w:p>
+      <w:pPr>
+        <w:numPr>
+          <w:ilvl w:val="1"/>
+          <w:numId w:val="2"/>
+        </w:numPr>
+      </w:pPr>
+      <w:r>
+        <w:t>Name: baby care</w:t>
+      </w:r>
+    </w:p>
+    <w:p>
+      <w:pPr>
+        <w:numPr>
+          <w:ilvl w:val="1"/>
+          <w:numId w:val="2"/>
+        </w:numPr>
+      </w:pPr>
+      <w:r>
+        <w:t>Hardware: ESP32</w:t>
+      </w:r>
+    </w:p>
+    <w:p>
+      <w:pPr>
+        <w:numPr>
+          <w:ilvl w:val="1"/>
+          <w:numId w:val="2"/>
+        </w:numPr>
+      </w:pPr>
+      <w:r>
+        <w:t xml:space="preserve">Connection: </w:t>
+      </w:r>
+      <w:proofErr w:type="spellStart"/>
+      <w:r>
+        <w:t>WiFi</w:t>
+      </w:r>
+      <w:proofErr w:type="spellEnd"/>
+    </w:p>
+    <w:p>
+      <w:pPr>
+        <w:numPr>
+          <w:ilvl w:val="0"/>
+          <w:numId w:val="2"/>
+        </w:numPr>
+      </w:pPr>
+      <w:r>
+        <w:t xml:space="preserve">Click </w:t>
+      </w:r>
+      <w:r>
+        <w:rPr>
+          <w:b/>
+          <w:bCs/>
+        </w:rPr>
+        <w:t>“</w:t>
+      </w:r>
+      <w:proofErr w:type="spellStart"/>
+      <w:r>
+        <w:rPr>
+          <w:b/>
+          <w:bCs/>
+        </w:rPr>
+        <w:t>Datastreams</w:t>
+      </w:r>
+      <w:proofErr w:type="spellEnd"/>
+      <w:r>
+        <w:rPr>
+          <w:b/>
+          <w:bCs/>
+        </w:rPr>
+        <w:t>”</w:t>
+      </w:r>
+      <w:r>
+        <w:t xml:space="preserve"> and add:</w:t>
       </w:r>
     </w:p>
     <w:tbl>
@@ -500,8 +1108,9 @@
         <w:tblLook w:val="04A0" w:firstRow="1" w:lastRow="0" w:firstColumn="1" w:lastColumn="0" w:noHBand="0" w:noVBand="1"/>
       </w:tblPr>
       <w:tblGrid>
-        <w:gridCol w:w="1430"/>
-        <w:gridCol w:w="2585"/>
+        <w:gridCol w:w="1742"/>
+        <w:gridCol w:w="723"/>
+        <w:gridCol w:w="1044"/>
       </w:tblGrid>
       <w:tr>
         <w:trPr>
@@ -511,513 +1120,10 @@
         <w:tc>
           <w:tcPr>
             <w:tcW w:w="0" w:type="auto"/>
-            <w:vAlign w:val="center"/>
-            <w:hideMark/>
-          </w:tcPr>
-          <w:p>
-            <w:pPr>
-              <w:rPr>
-                <w:b/>
-                <w:bCs/>
-              </w:rPr>
-            </w:pPr>
-            <w:r>
-              <w:rPr>
-                <w:b/>
-                <w:bCs/>
-              </w:rPr>
-              <w:t>Module</w:t>
-            </w:r>
-          </w:p>
-        </w:tc>
-        <w:tc>
-          <w:tcPr>
-            <w:tcW w:w="0" w:type="auto"/>
-            <w:vAlign w:val="center"/>
-            <w:hideMark/>
-          </w:tcPr>
-          <w:p>
-            <w:pPr>
-              <w:rPr>
-                <w:b/>
-                <w:bCs/>
-              </w:rPr>
-            </w:pPr>
-            <w:r>
-              <w:rPr>
-                <w:b/>
-                <w:bCs/>
-              </w:rPr>
-              <w:t>Pin on ESP32</w:t>
-            </w:r>
-          </w:p>
-        </w:tc>
-      </w:tr>
-      <w:tr>
-        <w:trPr>
-          <w:tblCellSpacing w:w="15" w:type="dxa"/>
-        </w:trPr>
-        <w:tc>
-          <w:tcPr>
-            <w:tcW w:w="0" w:type="auto"/>
-            <w:vAlign w:val="center"/>
-            <w:hideMark/>
-          </w:tcPr>
-          <w:p>
-            <w:r>
-              <w:t>DHT22 VCC</w:t>
-            </w:r>
-          </w:p>
-        </w:tc>
-        <w:tc>
-          <w:tcPr>
-            <w:tcW w:w="0" w:type="auto"/>
-            <w:vAlign w:val="center"/>
-            <w:hideMark/>
-          </w:tcPr>
-          <w:p>
-            <w:r>
-              <w:t>3.3V</w:t>
-            </w:r>
-          </w:p>
-        </w:tc>
-      </w:tr>
-      <w:tr>
-        <w:trPr>
-          <w:tblCellSpacing w:w="15" w:type="dxa"/>
-        </w:trPr>
-        <w:tc>
-          <w:tcPr>
-            <w:tcW w:w="0" w:type="auto"/>
-            <w:vAlign w:val="center"/>
-            <w:hideMark/>
-          </w:tcPr>
-          <w:p>
-            <w:r>
-              <w:t>DHT22 GND</w:t>
-            </w:r>
-          </w:p>
-        </w:tc>
-        <w:tc>
-          <w:tcPr>
-            <w:tcW w:w="0" w:type="auto"/>
-            <w:vAlign w:val="center"/>
-            <w:hideMark/>
-          </w:tcPr>
-          <w:p>
-            <w:r>
-              <w:t>GND</w:t>
-            </w:r>
-          </w:p>
-        </w:tc>
-      </w:tr>
-      <w:tr>
-        <w:trPr>
-          <w:tblCellSpacing w:w="15" w:type="dxa"/>
-        </w:trPr>
-        <w:tc>
-          <w:tcPr>
-            <w:tcW w:w="0" w:type="auto"/>
-            <w:vAlign w:val="center"/>
-            <w:hideMark/>
-          </w:tcPr>
-          <w:p>
-            <w:r>
-              <w:t>DHT22 DATA</w:t>
-            </w:r>
-          </w:p>
-        </w:tc>
-        <w:tc>
-          <w:tcPr>
-            <w:tcW w:w="0" w:type="auto"/>
-            <w:vAlign w:val="center"/>
-            <w:hideMark/>
-          </w:tcPr>
-          <w:p>
-            <w:r>
-              <w:t>GPIO 21</w:t>
-            </w:r>
-          </w:p>
-        </w:tc>
-      </w:tr>
-      <w:tr>
-        <w:trPr>
-          <w:tblCellSpacing w:w="15" w:type="dxa"/>
-        </w:trPr>
-        <w:tc>
-          <w:tcPr>
-            <w:tcW w:w="0" w:type="auto"/>
-            <w:vAlign w:val="center"/>
-            <w:hideMark/>
-          </w:tcPr>
-          <w:p>
-            <w:r>
-              <w:t>MPU6050 VCC</w:t>
-            </w:r>
-          </w:p>
-        </w:tc>
-        <w:tc>
-          <w:tcPr>
-            <w:tcW w:w="0" w:type="auto"/>
-            <w:vAlign w:val="center"/>
-            <w:hideMark/>
-          </w:tcPr>
-          <w:p>
-            <w:r>
-              <w:t>3.3V</w:t>
-            </w:r>
-          </w:p>
-        </w:tc>
-      </w:tr>
-      <w:tr>
-        <w:trPr>
-          <w:tblCellSpacing w:w="15" w:type="dxa"/>
-        </w:trPr>
-        <w:tc>
-          <w:tcPr>
-            <w:tcW w:w="0" w:type="auto"/>
-            <w:vAlign w:val="center"/>
-            <w:hideMark/>
-          </w:tcPr>
-          <w:p>
-            <w:r>
-              <w:t>MPU6050 GND</w:t>
-            </w:r>
-          </w:p>
-        </w:tc>
-        <w:tc>
-          <w:tcPr>
-            <w:tcW w:w="0" w:type="auto"/>
-            <w:vAlign w:val="center"/>
-            <w:hideMark/>
-          </w:tcPr>
-          <w:p>
-            <w:r>
-              <w:t>GND</w:t>
-            </w:r>
-          </w:p>
-        </w:tc>
-      </w:tr>
-      <w:tr>
-        <w:trPr>
-          <w:tblCellSpacing w:w="15" w:type="dxa"/>
-        </w:trPr>
-        <w:tc>
-          <w:tcPr>
-            <w:tcW w:w="0" w:type="auto"/>
-            <w:vAlign w:val="center"/>
-            <w:hideMark/>
-          </w:tcPr>
-          <w:p>
-            <w:r>
-              <w:t>MPU6050 SDA</w:t>
-            </w:r>
-          </w:p>
-        </w:tc>
-        <w:tc>
-          <w:tcPr>
-            <w:tcW w:w="0" w:type="auto"/>
-            <w:vAlign w:val="center"/>
-            <w:hideMark/>
-          </w:tcPr>
-          <w:p>
-            <w:r>
-              <w:t>GPIO 21</w:t>
-            </w:r>
-          </w:p>
-        </w:tc>
-      </w:tr>
-      <w:tr>
-        <w:trPr>
-          <w:tblCellSpacing w:w="15" w:type="dxa"/>
-        </w:trPr>
-        <w:tc>
-          <w:tcPr>
-            <w:tcW w:w="0" w:type="auto"/>
-            <w:vAlign w:val="center"/>
-            <w:hideMark/>
-          </w:tcPr>
-          <w:p>
-            <w:r>
-              <w:t>MPU6050 SCL</w:t>
-            </w:r>
-          </w:p>
-        </w:tc>
-        <w:tc>
-          <w:tcPr>
-            <w:tcW w:w="0" w:type="auto"/>
-            <w:vAlign w:val="center"/>
-            <w:hideMark/>
-          </w:tcPr>
-          <w:p>
-            <w:r>
-              <w:t>GPIO 22</w:t>
-            </w:r>
-          </w:p>
-        </w:tc>
-      </w:tr>
-      <w:tr>
-        <w:trPr>
-          <w:tblCellSpacing w:w="15" w:type="dxa"/>
-        </w:trPr>
-        <w:tc>
-          <w:tcPr>
-            <w:tcW w:w="0" w:type="auto"/>
-            <w:vAlign w:val="center"/>
-            <w:hideMark/>
-          </w:tcPr>
-          <w:p>
-            <w:r>
-              <w:t>Servo Signal</w:t>
-            </w:r>
-          </w:p>
-        </w:tc>
-        <w:tc>
-          <w:tcPr>
-            <w:tcW w:w="0" w:type="auto"/>
-            <w:vAlign w:val="center"/>
-            <w:hideMark/>
-          </w:tcPr>
-          <w:p>
-            <w:r>
-              <w:t>GPIO 15</w:t>
-            </w:r>
-          </w:p>
-        </w:tc>
-      </w:tr>
-      <w:tr>
-        <w:trPr>
-          <w:tblCellSpacing w:w="15" w:type="dxa"/>
-        </w:trPr>
-        <w:tc>
-          <w:tcPr>
-            <w:tcW w:w="0" w:type="auto"/>
-            <w:vAlign w:val="center"/>
-            <w:hideMark/>
-          </w:tcPr>
-          <w:p>
-            <w:r>
-              <w:t>Servo VCC</w:t>
-            </w:r>
-          </w:p>
-        </w:tc>
-        <w:tc>
-          <w:tcPr>
-            <w:tcW w:w="0" w:type="auto"/>
-            <w:vAlign w:val="center"/>
-            <w:hideMark/>
-          </w:tcPr>
-          <w:p>
-            <w:r>
-              <w:t>External 5V (recommended)</w:t>
-            </w:r>
-          </w:p>
-        </w:tc>
-      </w:tr>
-      <w:tr>
-        <w:trPr>
-          <w:tblCellSpacing w:w="15" w:type="dxa"/>
-        </w:trPr>
-        <w:tc>
-          <w:tcPr>
-            <w:tcW w:w="0" w:type="auto"/>
-            <w:vAlign w:val="center"/>
-            <w:hideMark/>
-          </w:tcPr>
-          <w:p>
-            <w:r>
-              <w:t>Servo GND</w:t>
-            </w:r>
-          </w:p>
-        </w:tc>
-        <w:tc>
-          <w:tcPr>
-            <w:tcW w:w="0" w:type="auto"/>
-            <w:vAlign w:val="center"/>
-            <w:hideMark/>
-          </w:tcPr>
-          <w:p>
-            <w:r>
-              <w:t>GND</w:t>
-            </w:r>
-          </w:p>
-        </w:tc>
-      </w:tr>
-    </w:tbl>
-    <w:p>
-      <w:r>
-        <w:pict>
-          <v:rect id="_x0000_i1069" style="width:0;height:1.5pt" o:hralign="center" o:hrstd="t" o:hr="t" fillcolor="#a0a0a0" stroked="f"/>
-        </w:pict>
-      </w:r>
-    </w:p>
-    <w:p>
-      <w:pPr>
-        <w:rPr>
-          <w:b/>
-          <w:bCs/>
-        </w:rPr>
-      </w:pPr>
-      <w:r>
-        <w:rPr>
-          <w:rFonts w:ascii="Segoe UI Emoji" w:hAnsi="Segoe UI Emoji" w:cs="Segoe UI Emoji"/>
-          <w:b/>
-          <w:bCs/>
-        </w:rPr>
-        <w:t>📲</w:t>
-      </w:r>
-      <w:r>
-        <w:rPr>
-          <w:b/>
-          <w:bCs/>
-        </w:rPr>
-        <w:t xml:space="preserve"> STEP 3: Blynk Cloud Setup</w:t>
-      </w:r>
-    </w:p>
-    <w:p>
-      <w:pPr>
-        <w:numPr>
-          <w:ilvl w:val="0"/>
-          <w:numId w:val="2"/>
-        </w:numPr>
-      </w:pPr>
-      <w:r>
-        <w:rPr>
-          <w:b/>
-          <w:bCs/>
-        </w:rPr>
-        <w:t>Go to</w:t>
-      </w:r>
-      <w:r>
-        <w:t xml:space="preserve"> </w:t>
-      </w:r>
-      <w:hyperlink r:id="rId5" w:tgtFrame="_new" w:history="1">
-        <w:r>
-          <w:rPr>
-            <w:rStyle w:val="Hyperlink"/>
-          </w:rPr>
-          <w:t>https://blynk.cloud</w:t>
-        </w:r>
-      </w:hyperlink>
-    </w:p>
-    <w:p>
-      <w:pPr>
-        <w:numPr>
-          <w:ilvl w:val="0"/>
-          <w:numId w:val="2"/>
-        </w:numPr>
-      </w:pPr>
-      <w:r>
-        <w:t xml:space="preserve">Login and click </w:t>
-      </w:r>
-      <w:r>
-        <w:rPr>
-          <w:b/>
-          <w:bCs/>
-        </w:rPr>
-        <w:t>“Templates” → “+ New Template”</w:t>
-      </w:r>
-    </w:p>
-    <w:p>
-      <w:pPr>
-        <w:numPr>
-          <w:ilvl w:val="1"/>
-          <w:numId w:val="2"/>
-        </w:numPr>
-      </w:pPr>
-      <w:r>
-        <w:t>Name: baby care</w:t>
-      </w:r>
-    </w:p>
-    <w:p>
-      <w:pPr>
-        <w:numPr>
-          <w:ilvl w:val="1"/>
-          <w:numId w:val="2"/>
-        </w:numPr>
-      </w:pPr>
-      <w:r>
-        <w:t>Hardware: ESP32</w:t>
-      </w:r>
-    </w:p>
-    <w:p>
-      <w:pPr>
-        <w:numPr>
-          <w:ilvl w:val="1"/>
-          <w:numId w:val="2"/>
-        </w:numPr>
-      </w:pPr>
-      <w:r>
-        <w:t xml:space="preserve">Connection: </w:t>
-      </w:r>
-      <w:proofErr w:type="spellStart"/>
-      <w:r>
-        <w:t>WiFi</w:t>
-      </w:r>
-      <w:proofErr w:type="spellEnd"/>
-    </w:p>
-    <w:p>
-      <w:pPr>
-        <w:numPr>
-          <w:ilvl w:val="0"/>
-          <w:numId w:val="2"/>
-        </w:numPr>
-      </w:pPr>
-      <w:r>
-        <w:t xml:space="preserve">Click </w:t>
-      </w:r>
-      <w:r>
-        <w:rPr>
-          <w:b/>
-          <w:bCs/>
-        </w:rPr>
-        <w:t>“</w:t>
-      </w:r>
-      <w:proofErr w:type="spellStart"/>
-      <w:r>
-        <w:rPr>
-          <w:b/>
-          <w:bCs/>
-        </w:rPr>
-        <w:t>Datastreams</w:t>
-      </w:r>
-      <w:proofErr w:type="spellEnd"/>
-      <w:r>
-        <w:rPr>
-          <w:b/>
-          <w:bCs/>
-        </w:rPr>
-        <w:t>”</w:t>
-      </w:r>
-      <w:r>
-        <w:t xml:space="preserve"> and add:</w:t>
-      </w:r>
-    </w:p>
-    <w:tbl>
-      <w:tblPr>
-        <w:tblW w:w="0" w:type="auto"/>
-        <w:tblCellSpacing w:w="15" w:type="dxa"/>
-        <w:tblCellMar>
-          <w:top w:w="15" w:type="dxa"/>
-          <w:left w:w="15" w:type="dxa"/>
-          <w:bottom w:w="15" w:type="dxa"/>
-          <w:right w:w="15" w:type="dxa"/>
-        </w:tblCellMar>
-        <w:tblLook w:val="04A0" w:firstRow="1" w:lastRow="0" w:firstColumn="1" w:lastColumn="0" w:noHBand="0" w:noVBand="1"/>
-      </w:tblPr>
-      <w:tblGrid>
-        <w:gridCol w:w="1732"/>
-        <w:gridCol w:w="703"/>
-        <w:gridCol w:w="1034"/>
-      </w:tblGrid>
-      <w:tr>
-        <w:trPr>
-          <w:tblHeader/>
-          <w:tblCellSpacing w:w="15" w:type="dxa"/>
-        </w:trPr>
-        <w:tc>
-          <w:tcPr>
-            <w:tcW w:w="0" w:type="auto"/>
+            <w:tcBorders>
+              <w:top w:val="single" w:sz="4" w:space="0" w:color="auto"/>
+              <w:left w:val="single" w:sz="4" w:space="0" w:color="auto"/>
+            </w:tcBorders>
             <w:vAlign w:val="center"/>
             <w:hideMark/>
           </w:tcPr>
@@ -1049,6 +1155,11 @@
         <w:tc>
           <w:tcPr>
             <w:tcW w:w="0" w:type="auto"/>
+            <w:tcBorders>
+              <w:top w:val="single" w:sz="4" w:space="0" w:color="auto"/>
+              <w:left w:val="single" w:sz="4" w:space="0" w:color="auto"/>
+              <w:right w:val="single" w:sz="4" w:space="0" w:color="auto"/>
+            </w:tcBorders>
             <w:vAlign w:val="center"/>
             <w:hideMark/>
           </w:tcPr>
@@ -1071,6 +1182,10 @@
         <w:tc>
           <w:tcPr>
             <w:tcW w:w="0" w:type="auto"/>
+            <w:tcBorders>
+              <w:top w:val="single" w:sz="4" w:space="0" w:color="auto"/>
+              <w:right w:val="single" w:sz="4" w:space="0" w:color="auto"/>
+            </w:tcBorders>
             <w:vAlign w:val="center"/>
             <w:hideMark/>
           </w:tcPr>
@@ -1098,6 +1213,10 @@
         <w:tc>
           <w:tcPr>
             <w:tcW w:w="0" w:type="auto"/>
+            <w:tcBorders>
+              <w:top w:val="single" w:sz="4" w:space="0" w:color="auto"/>
+              <w:left w:val="single" w:sz="4" w:space="0" w:color="auto"/>
+            </w:tcBorders>
             <w:vAlign w:val="center"/>
             <w:hideMark/>
           </w:tcPr>
@@ -1110,6 +1229,11 @@
         <w:tc>
           <w:tcPr>
             <w:tcW w:w="0" w:type="auto"/>
+            <w:tcBorders>
+              <w:top w:val="single" w:sz="4" w:space="0" w:color="auto"/>
+              <w:left w:val="single" w:sz="4" w:space="0" w:color="auto"/>
+              <w:right w:val="single" w:sz="4" w:space="0" w:color="auto"/>
+            </w:tcBorders>
             <w:vAlign w:val="center"/>
             <w:hideMark/>
           </w:tcPr>
@@ -1122,6 +1246,10 @@
         <w:tc>
           <w:tcPr>
             <w:tcW w:w="0" w:type="auto"/>
+            <w:tcBorders>
+              <w:top w:val="single" w:sz="4" w:space="0" w:color="auto"/>
+              <w:right w:val="single" w:sz="4" w:space="0" w:color="auto"/>
+            </w:tcBorders>
             <w:vAlign w:val="center"/>
             <w:hideMark/>
           </w:tcPr>
@@ -1139,6 +1267,10 @@
         <w:tc>
           <w:tcPr>
             <w:tcW w:w="0" w:type="auto"/>
+            <w:tcBorders>
+              <w:top w:val="single" w:sz="4" w:space="0" w:color="auto"/>
+              <w:left w:val="single" w:sz="4" w:space="0" w:color="auto"/>
+            </w:tcBorders>
             <w:vAlign w:val="center"/>
             <w:hideMark/>
           </w:tcPr>
@@ -1151,6 +1283,11 @@
         <w:tc>
           <w:tcPr>
             <w:tcW w:w="0" w:type="auto"/>
+            <w:tcBorders>
+              <w:top w:val="single" w:sz="4" w:space="0" w:color="auto"/>
+              <w:left w:val="single" w:sz="4" w:space="0" w:color="auto"/>
+              <w:right w:val="single" w:sz="4" w:space="0" w:color="auto"/>
+            </w:tcBorders>
             <w:vAlign w:val="center"/>
             <w:hideMark/>
           </w:tcPr>
@@ -1163,6 +1300,10 @@
         <w:tc>
           <w:tcPr>
             <w:tcW w:w="0" w:type="auto"/>
+            <w:tcBorders>
+              <w:top w:val="single" w:sz="4" w:space="0" w:color="auto"/>
+              <w:right w:val="single" w:sz="4" w:space="0" w:color="auto"/>
+            </w:tcBorders>
             <w:vAlign w:val="center"/>
             <w:hideMark/>
           </w:tcPr>
@@ -1180,6 +1321,10 @@
         <w:tc>
           <w:tcPr>
             <w:tcW w:w="0" w:type="auto"/>
+            <w:tcBorders>
+              <w:top w:val="single" w:sz="4" w:space="0" w:color="auto"/>
+              <w:left w:val="single" w:sz="4" w:space="0" w:color="auto"/>
+            </w:tcBorders>
             <w:vAlign w:val="center"/>
             <w:hideMark/>
           </w:tcPr>
@@ -1192,6 +1337,11 @@
         <w:tc>
           <w:tcPr>
             <w:tcW w:w="0" w:type="auto"/>
+            <w:tcBorders>
+              <w:top w:val="single" w:sz="4" w:space="0" w:color="auto"/>
+              <w:left w:val="single" w:sz="4" w:space="0" w:color="auto"/>
+              <w:right w:val="single" w:sz="4" w:space="0" w:color="auto"/>
+            </w:tcBorders>
             <w:vAlign w:val="center"/>
             <w:hideMark/>
           </w:tcPr>
@@ -1204,6 +1354,10 @@
         <w:tc>
           <w:tcPr>
             <w:tcW w:w="0" w:type="auto"/>
+            <w:tcBorders>
+              <w:top w:val="single" w:sz="4" w:space="0" w:color="auto"/>
+              <w:right w:val="single" w:sz="4" w:space="0" w:color="auto"/>
+            </w:tcBorders>
             <w:vAlign w:val="center"/>
             <w:hideMark/>
           </w:tcPr>
@@ -1221,6 +1375,11 @@
         <w:tc>
           <w:tcPr>
             <w:tcW w:w="0" w:type="auto"/>
+            <w:tcBorders>
+              <w:top w:val="single" w:sz="4" w:space="0" w:color="auto"/>
+              <w:left w:val="single" w:sz="4" w:space="0" w:color="auto"/>
+              <w:bottom w:val="single" w:sz="4" w:space="0" w:color="auto"/>
+            </w:tcBorders>
             <w:vAlign w:val="center"/>
             <w:hideMark/>
           </w:tcPr>
@@ -1233,6 +1392,12 @@
         <w:tc>
           <w:tcPr>
             <w:tcW w:w="0" w:type="auto"/>
+            <w:tcBorders>
+              <w:top w:val="single" w:sz="4" w:space="0" w:color="auto"/>
+              <w:left w:val="single" w:sz="4" w:space="0" w:color="auto"/>
+              <w:bottom w:val="single" w:sz="4" w:space="0" w:color="auto"/>
+              <w:right w:val="single" w:sz="4" w:space="0" w:color="auto"/>
+            </w:tcBorders>
             <w:vAlign w:val="center"/>
             <w:hideMark/>
           </w:tcPr>
@@ -1245,6 +1410,11 @@
         <w:tc>
           <w:tcPr>
             <w:tcW w:w="0" w:type="auto"/>
+            <w:tcBorders>
+              <w:top w:val="single" w:sz="4" w:space="0" w:color="auto"/>
+              <w:bottom w:val="single" w:sz="4" w:space="0" w:color="auto"/>
+              <w:right w:val="single" w:sz="4" w:space="0" w:color="auto"/>
+            </w:tcBorders>
             <w:vAlign w:val="center"/>
             <w:hideMark/>
           </w:tcPr>
@@ -1309,7 +1479,7 @@
     <w:p>
       <w:r>
         <w:pict>
-          <v:rect id="_x0000_i1070" style="width:0;height:1.5pt" o:hralign="center" o:hrstd="t" o:hr="t" fillcolor="#a0a0a0" stroked="f"/>
+          <v:rect id="_x0000_i1028" style="width:0;height:1.5pt" o:hralign="center" o:hrstd="t" o:hr="t" fillcolor="#a0a0a0" stroked="f"/>
         </w:pict>
       </w:r>
     </w:p>
@@ -1320,14 +1490,6 @@
           <w:bCs/>
         </w:rPr>
       </w:pPr>
-      <w:r>
-        <w:rPr>
-          <w:rFonts w:ascii="Segoe UI Emoji" w:hAnsi="Segoe UI Emoji" w:cs="Segoe UI Emoji"/>
-          <w:b/>
-          <w:bCs/>
-        </w:rPr>
-        <w:t>📱</w:t>
-      </w:r>
       <w:r>
         <w:rPr>
           <w:b/>
@@ -1475,7 +1637,7 @@
     <w:p>
       <w:r>
         <w:pict>
-          <v:rect id="_x0000_i1071" style="width:0;height:1.5pt" o:hralign="center" o:hrstd="t" o:hr="t" fillcolor="#a0a0a0" stroked="f"/>
+          <v:rect id="_x0000_i1029" style="width:0;height:1.5pt" o:hralign="center" o:hrstd="t" o:hr="t" fillcolor="#a0a0a0" stroked="f"/>
         </w:pict>
       </w:r>
     </w:p>
@@ -1486,14 +1648,6 @@
           <w:bCs/>
         </w:rPr>
       </w:pPr>
-      <w:r>
-        <w:rPr>
-          <w:rFonts w:ascii="Segoe UI Emoji" w:hAnsi="Segoe UI Emoji" w:cs="Segoe UI Emoji"/>
-          <w:b/>
-          <w:bCs/>
-        </w:rPr>
-        <w:t>💻</w:t>
-      </w:r>
       <w:r>
         <w:rPr>
           <w:b/>
@@ -1623,7 +1777,7 @@
     <w:p>
       <w:r>
         <w:pict>
-          <v:rect id="_x0000_i1072" style="width:0;height:1.5pt" o:hralign="center" o:hrstd="t" o:hr="t" fillcolor="#a0a0a0" stroked="f"/>
+          <v:rect id="_x0000_i1030" style="width:0;height:1.5pt" o:hralign="center" o:hrstd="t" o:hr="t" fillcolor="#a0a0a0" stroked="f"/>
         </w:pict>
       </w:r>
     </w:p>
@@ -1634,148 +1788,6 @@
           <w:bCs/>
         </w:rPr>
       </w:pPr>
-      <w:r>
-        <w:rPr>
-          <w:rFonts w:ascii="Segoe UI Emoji" w:hAnsi="Segoe UI Emoji" w:cs="Segoe UI Emoji"/>
-          <w:b/>
-          <w:bCs/>
-        </w:rPr>
-        <w:t>💡</w:t>
-      </w:r>
-      <w:r>
-        <w:rPr>
-          <w:b/>
-          <w:bCs/>
-        </w:rPr>
-        <w:t xml:space="preserve"> STEP 6: Upload the Code</w:t>
-      </w:r>
-    </w:p>
-    <w:p>
-      <w:r>
-        <w:t>Update these lines in your code:</w:t>
-      </w:r>
-    </w:p>
-    <w:p>
-      <w:proofErr w:type="spellStart"/>
-      <w:r>
-        <w:t>cpp</w:t>
-      </w:r>
-      <w:proofErr w:type="spellEnd"/>
-    </w:p>
-    <w:p>
-      <w:proofErr w:type="spellStart"/>
-      <w:r>
-        <w:t>CopyEdit</w:t>
-      </w:r>
-      <w:proofErr w:type="spellEnd"/>
-    </w:p>
-    <w:p>
-      <w:r>
-        <w:t>#define BLYNK_TEMPLATE_ID "TMPL3Y2oN4mEB"</w:t>
-      </w:r>
-    </w:p>
-    <w:p>
-      <w:r>
-        <w:t>#define BLYNK_TEMPLATE_NAME "baby care"</w:t>
-      </w:r>
-    </w:p>
-    <w:p>
-      <w:r>
-        <w:t>#define BLYNK_AUTH_TOKEN "LY36RWAyM2D9gFjvqb9I64jjHe46t-Cl"</w:t>
-      </w:r>
-    </w:p>
-    <w:p/>
-    <w:p>
-      <w:r>
-        <w:t xml:space="preserve">char </w:t>
-      </w:r>
-      <w:proofErr w:type="spellStart"/>
-      <w:r>
-        <w:t>ssid</w:t>
-      </w:r>
-      <w:proofErr w:type="spellEnd"/>
-      <w:r>
-        <w:t>[] = "</w:t>
-      </w:r>
-      <w:proofErr w:type="spellStart"/>
-      <w:r>
-        <w:t>Wokwi</w:t>
-      </w:r>
-      <w:proofErr w:type="spellEnd"/>
-      <w:r>
-        <w:t xml:space="preserve">-GUEST";  // or your </w:t>
-      </w:r>
-      <w:proofErr w:type="spellStart"/>
-      <w:r>
-        <w:t>WiFi</w:t>
-      </w:r>
-      <w:proofErr w:type="spellEnd"/>
-      <w:r>
-        <w:t xml:space="preserve"> SSID</w:t>
-      </w:r>
-    </w:p>
-    <w:p>
-      <w:r>
-        <w:t xml:space="preserve">char pass[] = "";             // or your </w:t>
-      </w:r>
-      <w:proofErr w:type="spellStart"/>
-      <w:r>
-        <w:t>WiFi</w:t>
-      </w:r>
-      <w:proofErr w:type="spellEnd"/>
-      <w:r>
-        <w:t xml:space="preserve"> password</w:t>
-      </w:r>
-    </w:p>
-    <w:p>
-      <w:r>
-        <w:t>Upload the code to ESP32. Open the Serial Monitor to test cry/sleep input:</w:t>
-      </w:r>
-    </w:p>
-    <w:p>
-      <w:pPr>
-        <w:numPr>
-          <w:ilvl w:val="0"/>
-          <w:numId w:val="7"/>
-        </w:numPr>
-      </w:pPr>
-      <w:r>
-        <w:t>Type cry → Baby status: "Crying"</w:t>
-      </w:r>
-    </w:p>
-    <w:p>
-      <w:pPr>
-        <w:numPr>
-          <w:ilvl w:val="0"/>
-          <w:numId w:val="7"/>
-        </w:numPr>
-      </w:pPr>
-      <w:r>
-        <w:t>Type sleep → Baby status: "Sleeping"</w:t>
-      </w:r>
-    </w:p>
-    <w:p>
-      <w:r>
-        <w:pict>
-          <v:rect id="_x0000_i1073" style="width:0;height:1.5pt" o:hralign="center" o:hrstd="t" o:hr="t" fillcolor="#a0a0a0" stroked="f"/>
-        </w:pict>
-      </w:r>
-    </w:p>
-    <w:p>
-      <w:pPr>
-        <w:rPr>
-          <w:b/>
-          <w:bCs/>
-        </w:rPr>
-      </w:pPr>
-      <w:r>
-        <w:rPr>
-          <w:rFonts w:ascii="Segoe UI Emoji" w:hAnsi="Segoe UI Emoji" w:cs="Segoe UI Emoji"/>
-          <w:b/>
-          <w:bCs/>
-        </w:rPr>
-        <w:t>🔍</w:t>
-      </w:r>
       <w:r>
         <w:rPr>
           <w:b/>
@@ -1797,12 +1809,6 @@
         </w:numPr>
       </w:pPr>
       <w:r>
-        <w:rPr>
-          <w:rFonts w:ascii="Segoe UI Emoji" w:hAnsi="Segoe UI Emoji" w:cs="Segoe UI Emoji"/>
-        </w:rPr>
-        <w:t>🌡️</w:t>
-      </w:r>
-      <w:r>
         <w:t xml:space="preserve"> Temperature on </w:t>
       </w:r>
       <w:r>
@@ -1821,12 +1827,6 @@
         </w:numPr>
       </w:pPr>
       <w:r>
-        <w:rPr>
-          <w:rFonts w:ascii="Segoe UI Emoji" w:hAnsi="Segoe UI Emoji" w:cs="Segoe UI Emoji"/>
-        </w:rPr>
-        <w:t>💧</w:t>
-      </w:r>
-      <w:r>
         <w:t xml:space="preserve"> Humidity on </w:t>
       </w:r>
       <w:r>
@@ -1845,12 +1845,6 @@
         </w:numPr>
       </w:pPr>
       <w:r>
-        <w:rPr>
-          <w:rFonts w:ascii="Segoe UI Emoji" w:hAnsi="Segoe UI Emoji" w:cs="Segoe UI Emoji"/>
-        </w:rPr>
-        <w:t>👶</w:t>
-      </w:r>
-      <w:r>
         <w:t xml:space="preserve"> Baby Status on </w:t>
       </w:r>
       <w:r>
@@ -1869,12 +1863,6 @@
         </w:numPr>
       </w:pPr>
       <w:r>
-        <w:rPr>
-          <w:rFonts w:ascii="Segoe UI Emoji" w:hAnsi="Segoe UI Emoji" w:cs="Segoe UI Emoji"/>
-        </w:rPr>
-        <w:t>🌀</w:t>
-      </w:r>
-      <w:r>
         <w:t xml:space="preserve"> Cradle Swing controlled by </w:t>
       </w:r>
       <w:r>
@@ -1910,10 +1898,9 @@
           <w:noProof/>
           <w:lang w:val="en-US"/>
         </w:rPr>
-        <w:lastRenderedPageBreak/>
         <w:drawing>
           <wp:inline distT="0" distB="0" distL="0" distR="0" wp14:anchorId="1283C9E6" wp14:editId="2CE71863">
-            <wp:extent cx="6539230" cy="3647612"/>
+            <wp:extent cx="6538595" cy="2407920"/>
             <wp:effectExtent l="0" t="0" r="0" b="0"/>
             <wp:docPr id="2139905782" name="Picture 1"/>
             <wp:cNvGraphicFramePr>
@@ -1935,7 +1922,7 @@
                   <pic:spPr>
                     <a:xfrm>
                       <a:off x="0" y="0"/>
-                      <a:ext cx="6593130" cy="3677677"/>
+                      <a:ext cx="6593830" cy="2428261"/>
                     </a:xfrm>
                     <a:prstGeom prst="rect">
                       <a:avLst/>
@@ -1951,6 +1938,12 @@
     <w:sectPr>
       <w:pgSz w:w="11906" w:h="16838"/>
       <w:pgMar w:top="1440" w:right="1440" w:bottom="1440" w:left="1440" w:header="708" w:footer="708" w:gutter="0"/>
+      <w:pgBorders w:offsetFrom="page">
+        <w:top w:val="single" w:sz="4" w:space="24" w:color="auto"/>
+        <w:left w:val="single" w:sz="4" w:space="24" w:color="auto"/>
+        <w:bottom w:val="single" w:sz="4" w:space="24" w:color="auto"/>
+        <w:right w:val="single" w:sz="4" w:space="24" w:color="auto"/>
+      </w:pgBorders>
       <w:cols w:space="708"/>
       <w:docGrid w:linePitch="360"/>
     </w:sectPr>
@@ -3690,6 +3683,7 @@
   <w:style w:type="character" w:default="1" w:styleId="DefaultParagraphFont">
     <w:name w:val="Default Paragraph Font"/>
     <w:uiPriority w:val="1"/>
+    <w:semiHidden/>
     <w:unhideWhenUsed/>
   </w:style>
   <w:style w:type="table" w:default="1" w:styleId="TableNormal">

</xml_diff>